<commit_message>
Deleted "Entrega Midterm" and updated "Explicación detallada"
</commit_message>
<xml_diff>
--- a/Documentación del proyecto/Documentación/Explicación detallada.docx
+++ b/Documentación del proyecto/Documentación/Explicación detallada.docx
@@ -37,6 +37,8 @@
               <w:right w:val="nil"/>
             </w:tcBorders>
           </w:tcPr>
+          <w:bookmarkStart w:id="0" w:name="_top"/>
+          <w:bookmarkEnd w:id="0"/>
           <w:p>
             <w:pPr>
               <w:jc w:val="both"/>
@@ -44,8 +46,6 @@
                 <w:rFonts w:ascii="Times New Roman" w:hAnsi="Times New Roman" w:cs="Times New Roman"/>
               </w:rPr>
             </w:pPr>
-            <w:bookmarkStart w:id="0" w:name="_top"/>
-            <w:bookmarkEnd w:id="0"/>
             <w:r>
               <w:rPr>
                 <w:rFonts w:ascii="Times New Roman" w:hAnsi="Times New Roman" w:cs="Times New Roman"/>
@@ -921,42 +921,41 @@
       <w:pPr>
         <w:pStyle w:val="TDC1"/>
         <w:rPr>
+          <w:rFonts w:asciiTheme="minorHAnsi" w:hAnsiTheme="minorHAnsi" w:cstheme="minorBidi"/>
+          <w:sz w:val="22"/>
+        </w:rPr>
+      </w:pPr>
+      <w:r>
+        <w:rPr>
           <w:rFonts w:asciiTheme="minorHAnsi" w:hAnsiTheme="minorHAnsi" w:cstheme="minorHAnsi"/>
           <w:sz w:val="22"/>
         </w:rPr>
-      </w:pPr>
+        <w:fldChar w:fldCharType="begin"/>
+      </w:r>
       <w:r>
         <w:rPr>
           <w:rFonts w:asciiTheme="minorHAnsi" w:hAnsiTheme="minorHAnsi" w:cstheme="minorHAnsi"/>
           <w:sz w:val="22"/>
         </w:rPr>
-        <w:fldChar w:fldCharType="begin"/>
+        <w:instrText xml:space="preserve"> TOC \o "1-5" \h \z \u </w:instrText>
       </w:r>
       <w:r>
         <w:rPr>
           <w:rFonts w:asciiTheme="minorHAnsi" w:hAnsiTheme="minorHAnsi" w:cstheme="minorHAnsi"/>
           <w:sz w:val="22"/>
         </w:rPr>
-        <w:instrText xml:space="preserve"> TOC \o "1-5" \h \z \u </w:instrText>
-      </w:r>
-      <w:r>
-        <w:rPr>
-          <w:rFonts w:asciiTheme="minorHAnsi" w:hAnsiTheme="minorHAnsi" w:cstheme="minorHAnsi"/>
-          <w:sz w:val="22"/>
-        </w:rPr>
         <w:fldChar w:fldCharType="separate"/>
       </w:r>
-      <w:hyperlink w:anchor="_Toc39072498" w:history="1">
+      <w:hyperlink w:anchor="_Toc39161234" w:history="1">
         <w:r>
           <w:rPr>
             <w:rStyle w:val="Hipervnculo"/>
-            <w:rFonts w:asciiTheme="minorHAnsi" w:hAnsiTheme="minorHAnsi" w:cstheme="minorHAnsi"/>
           </w:rPr>
           <w:t>1.</w:t>
         </w:r>
         <w:r>
           <w:rPr>
-            <w:rFonts w:asciiTheme="minorHAnsi" w:hAnsiTheme="minorHAnsi" w:cstheme="minorHAnsi"/>
+            <w:rFonts w:asciiTheme="minorHAnsi" w:hAnsiTheme="minorHAnsi" w:cstheme="minorBidi"/>
             <w:sz w:val="22"/>
           </w:rPr>
           <w:tab/>
@@ -964,54 +963,46 @@
         <w:r>
           <w:rPr>
             <w:rStyle w:val="Hipervnculo"/>
-            <w:rFonts w:asciiTheme="minorHAnsi" w:hAnsiTheme="minorHAnsi" w:cstheme="minorHAnsi"/>
           </w:rPr>
           <w:t>Visión general</w:t>
         </w:r>
         <w:r>
           <w:rPr>
-            <w:rFonts w:asciiTheme="minorHAnsi" w:hAnsiTheme="minorHAnsi" w:cstheme="minorHAnsi"/>
             <w:webHidden/>
           </w:rPr>
           <w:tab/>
         </w:r>
         <w:r>
           <w:rPr>
-            <w:rFonts w:asciiTheme="minorHAnsi" w:hAnsiTheme="minorHAnsi" w:cstheme="minorHAnsi"/>
             <w:webHidden/>
           </w:rPr>
           <w:fldChar w:fldCharType="begin"/>
         </w:r>
         <w:r>
           <w:rPr>
-            <w:rFonts w:asciiTheme="minorHAnsi" w:hAnsiTheme="minorHAnsi" w:cstheme="minorHAnsi"/>
             <w:webHidden/>
           </w:rPr>
-          <w:instrText xml:space="preserve"> PAGEREF _Toc39072498 \h </w:instrText>
+          <w:instrText xml:space="preserve"> PAGEREF _Toc39161234 \h </w:instrText>
         </w:r>
         <w:r>
           <w:rPr>
-            <w:rFonts w:asciiTheme="minorHAnsi" w:hAnsiTheme="minorHAnsi" w:cstheme="minorHAnsi"/>
             <w:webHidden/>
           </w:rPr>
         </w:r>
         <w:r>
           <w:rPr>
-            <w:rFonts w:asciiTheme="minorHAnsi" w:hAnsiTheme="minorHAnsi" w:cstheme="minorHAnsi"/>
             <w:webHidden/>
           </w:rPr>
           <w:fldChar w:fldCharType="separate"/>
         </w:r>
         <w:r>
           <w:rPr>
-            <w:rFonts w:asciiTheme="minorHAnsi" w:hAnsiTheme="minorHAnsi" w:cstheme="minorHAnsi"/>
             <w:webHidden/>
           </w:rPr>
           <w:t>3</w:t>
         </w:r>
         <w:r>
           <w:rPr>
-            <w:rFonts w:asciiTheme="minorHAnsi" w:hAnsiTheme="minorHAnsi" w:cstheme="minorHAnsi"/>
             <w:webHidden/>
           </w:rPr>
           <w:fldChar w:fldCharType="end"/>
@@ -1022,21 +1013,20 @@
       <w:pPr>
         <w:pStyle w:val="TDC1"/>
         <w:rPr>
-          <w:rFonts w:asciiTheme="minorHAnsi" w:hAnsiTheme="minorHAnsi" w:cstheme="minorHAnsi"/>
+          <w:rFonts w:asciiTheme="minorHAnsi" w:hAnsiTheme="minorHAnsi" w:cstheme="minorBidi"/>
           <w:sz w:val="22"/>
         </w:rPr>
       </w:pPr>
-      <w:hyperlink w:anchor="_Toc39072499" w:history="1">
+      <w:hyperlink w:anchor="_Toc39161235" w:history="1">
         <w:r>
           <w:rPr>
             <w:rStyle w:val="Hipervnculo"/>
-            <w:rFonts w:asciiTheme="minorHAnsi" w:hAnsiTheme="minorHAnsi" w:cstheme="minorHAnsi"/>
           </w:rPr>
           <w:t>2.</w:t>
         </w:r>
         <w:r>
           <w:rPr>
-            <w:rFonts w:asciiTheme="minorHAnsi" w:hAnsiTheme="minorHAnsi" w:cstheme="minorHAnsi"/>
+            <w:rFonts w:asciiTheme="minorHAnsi" w:hAnsiTheme="minorHAnsi" w:cstheme="minorBidi"/>
             <w:sz w:val="22"/>
           </w:rPr>
           <w:tab/>
@@ -1044,54 +1034,46 @@
         <w:r>
           <w:rPr>
             <w:rStyle w:val="Hipervnculo"/>
-            <w:rFonts w:asciiTheme="minorHAnsi" w:hAnsiTheme="minorHAnsi" w:cstheme="minorHAnsi"/>
           </w:rPr>
           <w:t>Vista</w:t>
         </w:r>
         <w:r>
           <w:rPr>
-            <w:rFonts w:asciiTheme="minorHAnsi" w:hAnsiTheme="minorHAnsi" w:cstheme="minorHAnsi"/>
             <w:webHidden/>
           </w:rPr>
           <w:tab/>
         </w:r>
         <w:r>
           <w:rPr>
-            <w:rFonts w:asciiTheme="minorHAnsi" w:hAnsiTheme="minorHAnsi" w:cstheme="minorHAnsi"/>
             <w:webHidden/>
           </w:rPr>
           <w:fldChar w:fldCharType="begin"/>
         </w:r>
         <w:r>
           <w:rPr>
-            <w:rFonts w:asciiTheme="minorHAnsi" w:hAnsiTheme="minorHAnsi" w:cstheme="minorHAnsi"/>
             <w:webHidden/>
           </w:rPr>
-          <w:instrText xml:space="preserve"> PAGEREF _Toc39072499 \h </w:instrText>
+          <w:instrText xml:space="preserve"> PAGEREF _Toc39161235 \h </w:instrText>
         </w:r>
         <w:r>
           <w:rPr>
-            <w:rFonts w:asciiTheme="minorHAnsi" w:hAnsiTheme="minorHAnsi" w:cstheme="minorHAnsi"/>
             <w:webHidden/>
           </w:rPr>
         </w:r>
         <w:r>
           <w:rPr>
-            <w:rFonts w:asciiTheme="minorHAnsi" w:hAnsiTheme="minorHAnsi" w:cstheme="minorHAnsi"/>
             <w:webHidden/>
           </w:rPr>
           <w:fldChar w:fldCharType="separate"/>
         </w:r>
         <w:r>
           <w:rPr>
-            <w:rFonts w:asciiTheme="minorHAnsi" w:hAnsiTheme="minorHAnsi" w:cstheme="minorHAnsi"/>
             <w:webHidden/>
           </w:rPr>
           <w:t>4</w:t>
         </w:r>
         <w:r>
           <w:rPr>
-            <w:rFonts w:asciiTheme="minorHAnsi" w:hAnsiTheme="minorHAnsi" w:cstheme="minorHAnsi"/>
             <w:webHidden/>
           </w:rPr>
           <w:fldChar w:fldCharType="end"/>
@@ -1102,21 +1084,20 @@
       <w:pPr>
         <w:pStyle w:val="TDC1"/>
         <w:rPr>
-          <w:rFonts w:asciiTheme="minorHAnsi" w:hAnsiTheme="minorHAnsi" w:cstheme="minorHAnsi"/>
+          <w:rFonts w:asciiTheme="minorHAnsi" w:hAnsiTheme="minorHAnsi" w:cstheme="minorBidi"/>
           <w:sz w:val="22"/>
         </w:rPr>
       </w:pPr>
-      <w:hyperlink w:anchor="_Toc39072500" w:history="1">
+      <w:hyperlink w:anchor="_Toc39161236" w:history="1">
         <w:r>
           <w:rPr>
             <w:rStyle w:val="Hipervnculo"/>
-            <w:rFonts w:asciiTheme="minorHAnsi" w:hAnsiTheme="minorHAnsi" w:cstheme="minorHAnsi"/>
           </w:rPr>
           <w:t>3.</w:t>
         </w:r>
         <w:r>
           <w:rPr>
-            <w:rFonts w:asciiTheme="minorHAnsi" w:hAnsiTheme="minorHAnsi" w:cstheme="minorHAnsi"/>
+            <w:rFonts w:asciiTheme="minorHAnsi" w:hAnsiTheme="minorHAnsi" w:cstheme="minorBidi"/>
             <w:sz w:val="22"/>
           </w:rPr>
           <w:tab/>
@@ -1124,54 +1105,46 @@
         <w:r>
           <w:rPr>
             <w:rStyle w:val="Hipervnculo"/>
-            <w:rFonts w:asciiTheme="minorHAnsi" w:hAnsiTheme="minorHAnsi" w:cstheme="minorHAnsi"/>
           </w:rPr>
           <w:t>Servidor</w:t>
         </w:r>
         <w:r>
           <w:rPr>
-            <w:rFonts w:asciiTheme="minorHAnsi" w:hAnsiTheme="minorHAnsi" w:cstheme="minorHAnsi"/>
             <w:webHidden/>
           </w:rPr>
           <w:tab/>
         </w:r>
         <w:r>
           <w:rPr>
-            <w:rFonts w:asciiTheme="minorHAnsi" w:hAnsiTheme="minorHAnsi" w:cstheme="minorHAnsi"/>
             <w:webHidden/>
           </w:rPr>
           <w:fldChar w:fldCharType="begin"/>
         </w:r>
         <w:r>
           <w:rPr>
-            <w:rFonts w:asciiTheme="minorHAnsi" w:hAnsiTheme="minorHAnsi" w:cstheme="minorHAnsi"/>
             <w:webHidden/>
           </w:rPr>
-          <w:instrText xml:space="preserve"> PAGEREF _Toc39072500 \h </w:instrText>
+          <w:instrText xml:space="preserve"> PAGEREF _Toc39161236 \h </w:instrText>
         </w:r>
         <w:r>
           <w:rPr>
-            <w:rFonts w:asciiTheme="minorHAnsi" w:hAnsiTheme="minorHAnsi" w:cstheme="minorHAnsi"/>
             <w:webHidden/>
           </w:rPr>
         </w:r>
         <w:r>
           <w:rPr>
-            <w:rFonts w:asciiTheme="minorHAnsi" w:hAnsiTheme="minorHAnsi" w:cstheme="minorHAnsi"/>
             <w:webHidden/>
           </w:rPr>
           <w:fldChar w:fldCharType="separate"/>
         </w:r>
         <w:r>
           <w:rPr>
-            <w:rFonts w:asciiTheme="minorHAnsi" w:hAnsiTheme="minorHAnsi" w:cstheme="minorHAnsi"/>
             <w:webHidden/>
           </w:rPr>
           <w:t>6</w:t>
         </w:r>
         <w:r>
           <w:rPr>
-            <w:rFonts w:asciiTheme="minorHAnsi" w:hAnsiTheme="minorHAnsi" w:cstheme="minorHAnsi"/>
             <w:webHidden/>
           </w:rPr>
           <w:fldChar w:fldCharType="end"/>
@@ -1182,22 +1155,22 @@
       <w:pPr>
         <w:pStyle w:val="TDC2"/>
         <w:rPr>
-          <w:rFonts w:cstheme="minorHAnsi"/>
+          <w:rFonts w:cstheme="minorBidi"/>
           <w:noProof/>
         </w:rPr>
       </w:pPr>
-      <w:hyperlink w:anchor="_Toc39072502" w:history="1">
+      <w:hyperlink w:anchor="_Toc39161238" w:history="1">
         <w:r>
           <w:rPr>
             <w:rStyle w:val="Hipervnculo"/>
-            <w:rFonts w:cstheme="minorHAnsi"/>
+            <w:rFonts w:ascii="Times New Roman" w:hAnsi="Times New Roman"/>
             <w:noProof/>
           </w:rPr>
           <w:t>3.1</w:t>
         </w:r>
         <w:r>
           <w:rPr>
-            <w:rFonts w:cstheme="minorHAnsi"/>
+            <w:rFonts w:cstheme="minorBidi"/>
             <w:noProof/>
           </w:rPr>
           <w:tab/>
@@ -1205,14 +1178,13 @@
         <w:r>
           <w:rPr>
             <w:rStyle w:val="Hipervnculo"/>
-            <w:rFonts w:cstheme="minorHAnsi"/>
+            <w:rFonts w:ascii="Times New Roman" w:hAnsi="Times New Roman"/>
             <w:noProof/>
           </w:rPr>
           <w:t>Base de datos</w:t>
         </w:r>
         <w:r>
           <w:rPr>
-            <w:rFonts w:cstheme="minorHAnsi"/>
             <w:noProof/>
             <w:webHidden/>
           </w:rPr>
@@ -1220,7 +1192,6 @@
         </w:r>
         <w:r>
           <w:rPr>
-            <w:rFonts w:cstheme="minorHAnsi"/>
             <w:noProof/>
             <w:webHidden/>
           </w:rPr>
@@ -1228,22 +1199,19 @@
         </w:r>
         <w:r>
           <w:rPr>
-            <w:rFonts w:cstheme="minorHAnsi"/>
             <w:noProof/>
             <w:webHidden/>
           </w:rPr>
-          <w:instrText xml:space="preserve"> PAGEREF _Toc39072502 \h </w:instrText>
+          <w:instrText xml:space="preserve"> PAGEREF _Toc39161238 \h </w:instrText>
         </w:r>
         <w:r>
           <w:rPr>
-            <w:rFonts w:cstheme="minorHAnsi"/>
             <w:noProof/>
             <w:webHidden/>
           </w:rPr>
         </w:r>
         <w:r>
           <w:rPr>
-            <w:rFonts w:cstheme="minorHAnsi"/>
             <w:noProof/>
             <w:webHidden/>
           </w:rPr>
@@ -1251,7 +1219,6 @@
         </w:r>
         <w:r>
           <w:rPr>
-            <w:rFonts w:cstheme="minorHAnsi"/>
             <w:noProof/>
             <w:webHidden/>
           </w:rPr>
@@ -1259,7 +1226,6 @@
         </w:r>
         <w:r>
           <w:rPr>
-            <w:rFonts w:cstheme="minorHAnsi"/>
             <w:noProof/>
             <w:webHidden/>
           </w:rPr>
@@ -1271,22 +1237,22 @@
       <w:pPr>
         <w:pStyle w:val="TDC2"/>
         <w:rPr>
-          <w:rFonts w:cstheme="minorHAnsi"/>
+          <w:rFonts w:cstheme="minorBidi"/>
           <w:noProof/>
         </w:rPr>
       </w:pPr>
-      <w:hyperlink w:anchor="_Toc39072503" w:history="1">
+      <w:hyperlink w:anchor="_Toc39161239" w:history="1">
         <w:r>
           <w:rPr>
             <w:rStyle w:val="Hipervnculo"/>
-            <w:rFonts w:cstheme="minorHAnsi"/>
+            <w:rFonts w:ascii="Times New Roman" w:hAnsi="Times New Roman"/>
             <w:noProof/>
           </w:rPr>
           <w:t>3.2</w:t>
         </w:r>
         <w:r>
           <w:rPr>
-            <w:rFonts w:cstheme="minorHAnsi"/>
+            <w:rFonts w:cstheme="minorBidi"/>
             <w:noProof/>
           </w:rPr>
           <w:tab/>
@@ -1294,14 +1260,13 @@
         <w:r>
           <w:rPr>
             <w:rStyle w:val="Hipervnculo"/>
-            <w:rFonts w:cstheme="minorHAnsi"/>
+            <w:rFonts w:ascii="Times New Roman" w:hAnsi="Times New Roman"/>
             <w:noProof/>
           </w:rPr>
           <w:t>Modelo</w:t>
         </w:r>
         <w:r>
           <w:rPr>
-            <w:rFonts w:cstheme="minorHAnsi"/>
             <w:noProof/>
             <w:webHidden/>
           </w:rPr>
@@ -1309,7 +1274,6 @@
         </w:r>
         <w:r>
           <w:rPr>
-            <w:rFonts w:cstheme="minorHAnsi"/>
             <w:noProof/>
             <w:webHidden/>
           </w:rPr>
@@ -1317,22 +1281,19 @@
         </w:r>
         <w:r>
           <w:rPr>
-            <w:rFonts w:cstheme="minorHAnsi"/>
             <w:noProof/>
             <w:webHidden/>
           </w:rPr>
-          <w:instrText xml:space="preserve"> PAGEREF _Toc39072503 \h </w:instrText>
+          <w:instrText xml:space="preserve"> PAGEREF _Toc39161239 \h </w:instrText>
         </w:r>
         <w:r>
           <w:rPr>
-            <w:rFonts w:cstheme="minorHAnsi"/>
             <w:noProof/>
             <w:webHidden/>
           </w:rPr>
         </w:r>
         <w:r>
           <w:rPr>
-            <w:rFonts w:cstheme="minorHAnsi"/>
             <w:noProof/>
             <w:webHidden/>
           </w:rPr>
@@ -1340,7 +1301,6 @@
         </w:r>
         <w:r>
           <w:rPr>
-            <w:rFonts w:cstheme="minorHAnsi"/>
             <w:noProof/>
             <w:webHidden/>
           </w:rPr>
@@ -1348,7 +1308,6 @@
         </w:r>
         <w:r>
           <w:rPr>
-            <w:rFonts w:cstheme="minorHAnsi"/>
             <w:noProof/>
             <w:webHidden/>
           </w:rPr>
@@ -1360,22 +1319,22 @@
       <w:pPr>
         <w:pStyle w:val="TDC2"/>
         <w:rPr>
-          <w:rFonts w:cstheme="minorHAnsi"/>
+          <w:rFonts w:cstheme="minorBidi"/>
           <w:noProof/>
         </w:rPr>
       </w:pPr>
-      <w:hyperlink w:anchor="_Toc39072504" w:history="1">
+      <w:hyperlink w:anchor="_Toc39161240" w:history="1">
         <w:r>
           <w:rPr>
             <w:rStyle w:val="Hipervnculo"/>
-            <w:rFonts w:cstheme="minorHAnsi"/>
+            <w:rFonts w:ascii="Times New Roman" w:hAnsi="Times New Roman"/>
             <w:noProof/>
           </w:rPr>
           <w:t>3.3</w:t>
         </w:r>
         <w:r>
           <w:rPr>
-            <w:rFonts w:cstheme="minorHAnsi"/>
+            <w:rFonts w:cstheme="minorBidi"/>
             <w:noProof/>
           </w:rPr>
           <w:tab/>
@@ -1383,14 +1342,13 @@
         <w:r>
           <w:rPr>
             <w:rStyle w:val="Hipervnculo"/>
-            <w:rFonts w:cstheme="minorHAnsi"/>
+            <w:rFonts w:ascii="Times New Roman" w:hAnsi="Times New Roman"/>
             <w:noProof/>
           </w:rPr>
-          <w:t>Contoladores</w:t>
+          <w:t>Controladores</w:t>
         </w:r>
         <w:r>
           <w:rPr>
-            <w:rFonts w:cstheme="minorHAnsi"/>
             <w:noProof/>
             <w:webHidden/>
           </w:rPr>
@@ -1398,7 +1356,6 @@
         </w:r>
         <w:r>
           <w:rPr>
-            <w:rFonts w:cstheme="minorHAnsi"/>
             <w:noProof/>
             <w:webHidden/>
           </w:rPr>
@@ -1406,22 +1363,19 @@
         </w:r>
         <w:r>
           <w:rPr>
-            <w:rFonts w:cstheme="minorHAnsi"/>
             <w:noProof/>
             <w:webHidden/>
           </w:rPr>
-          <w:instrText xml:space="preserve"> PAGEREF _Toc39072504 \h </w:instrText>
+          <w:instrText xml:space="preserve"> PAGEREF _Toc39161240 \h </w:instrText>
         </w:r>
         <w:r>
           <w:rPr>
-            <w:rFonts w:cstheme="minorHAnsi"/>
             <w:noProof/>
             <w:webHidden/>
           </w:rPr>
         </w:r>
         <w:r>
           <w:rPr>
-            <w:rFonts w:cstheme="minorHAnsi"/>
             <w:noProof/>
             <w:webHidden/>
           </w:rPr>
@@ -1429,7 +1383,6 @@
         </w:r>
         <w:r>
           <w:rPr>
-            <w:rFonts w:cstheme="minorHAnsi"/>
             <w:noProof/>
             <w:webHidden/>
           </w:rPr>
@@ -1437,7 +1390,6 @@
         </w:r>
         <w:r>
           <w:rPr>
-            <w:rFonts w:cstheme="minorHAnsi"/>
             <w:noProof/>
             <w:webHidden/>
           </w:rPr>
@@ -1449,21 +1401,20 @@
       <w:pPr>
         <w:pStyle w:val="TDC1"/>
         <w:rPr>
-          <w:rFonts w:asciiTheme="minorHAnsi" w:hAnsiTheme="minorHAnsi" w:cstheme="minorHAnsi"/>
+          <w:rFonts w:asciiTheme="minorHAnsi" w:hAnsiTheme="minorHAnsi" w:cstheme="minorBidi"/>
           <w:sz w:val="22"/>
         </w:rPr>
       </w:pPr>
-      <w:hyperlink w:anchor="_Toc39072505" w:history="1">
+      <w:hyperlink w:anchor="_Toc39161241" w:history="1">
         <w:r>
           <w:rPr>
             <w:rStyle w:val="Hipervnculo"/>
-            <w:rFonts w:asciiTheme="minorHAnsi" w:hAnsiTheme="minorHAnsi" w:cstheme="minorHAnsi"/>
           </w:rPr>
           <w:t>4.</w:t>
         </w:r>
         <w:r>
           <w:rPr>
-            <w:rFonts w:asciiTheme="minorHAnsi" w:hAnsiTheme="minorHAnsi" w:cstheme="minorHAnsi"/>
+            <w:rFonts w:asciiTheme="minorHAnsi" w:hAnsiTheme="minorHAnsi" w:cstheme="minorBidi"/>
             <w:sz w:val="22"/>
           </w:rPr>
           <w:tab/>
@@ -1471,54 +1422,46 @@
         <w:r>
           <w:rPr>
             <w:rStyle w:val="Hipervnculo"/>
-            <w:rFonts w:asciiTheme="minorHAnsi" w:hAnsiTheme="minorHAnsi" w:cstheme="minorHAnsi"/>
           </w:rPr>
           <w:t>Patrones</w:t>
         </w:r>
         <w:r>
           <w:rPr>
-            <w:rFonts w:asciiTheme="minorHAnsi" w:hAnsiTheme="minorHAnsi" w:cstheme="minorHAnsi"/>
             <w:webHidden/>
           </w:rPr>
           <w:tab/>
         </w:r>
         <w:r>
           <w:rPr>
-            <w:rFonts w:asciiTheme="minorHAnsi" w:hAnsiTheme="minorHAnsi" w:cstheme="minorHAnsi"/>
             <w:webHidden/>
           </w:rPr>
           <w:fldChar w:fldCharType="begin"/>
         </w:r>
         <w:r>
           <w:rPr>
-            <w:rFonts w:asciiTheme="minorHAnsi" w:hAnsiTheme="minorHAnsi" w:cstheme="minorHAnsi"/>
             <w:webHidden/>
           </w:rPr>
-          <w:instrText xml:space="preserve"> PAGEREF _Toc39072505 \h </w:instrText>
+          <w:instrText xml:space="preserve"> PAGEREF _Toc39161241 \h </w:instrText>
         </w:r>
         <w:r>
           <w:rPr>
-            <w:rFonts w:asciiTheme="minorHAnsi" w:hAnsiTheme="minorHAnsi" w:cstheme="minorHAnsi"/>
             <w:webHidden/>
           </w:rPr>
         </w:r>
         <w:r>
           <w:rPr>
-            <w:rFonts w:asciiTheme="minorHAnsi" w:hAnsiTheme="minorHAnsi" w:cstheme="minorHAnsi"/>
             <w:webHidden/>
           </w:rPr>
           <w:fldChar w:fldCharType="separate"/>
         </w:r>
         <w:r>
           <w:rPr>
-            <w:rFonts w:asciiTheme="minorHAnsi" w:hAnsiTheme="minorHAnsi" w:cstheme="minorHAnsi"/>
             <w:webHidden/>
           </w:rPr>
           <w:t>9</w:t>
         </w:r>
         <w:r>
           <w:rPr>
-            <w:rFonts w:asciiTheme="minorHAnsi" w:hAnsiTheme="minorHAnsi" w:cstheme="minorHAnsi"/>
             <w:webHidden/>
           </w:rPr>
           <w:fldChar w:fldCharType="end"/>
@@ -1529,22 +1472,22 @@
       <w:pPr>
         <w:pStyle w:val="TDC2"/>
         <w:rPr>
-          <w:rFonts w:cstheme="minorHAnsi"/>
+          <w:rFonts w:cstheme="minorBidi"/>
           <w:noProof/>
         </w:rPr>
       </w:pPr>
-      <w:hyperlink w:anchor="_Toc39072506" w:history="1">
+      <w:hyperlink w:anchor="_Toc39161242" w:history="1">
         <w:r>
           <w:rPr>
             <w:rStyle w:val="Hipervnculo"/>
-            <w:rFonts w:cstheme="minorHAnsi"/>
+            <w:rFonts w:ascii="Times New Roman" w:hAnsi="Times New Roman"/>
             <w:noProof/>
           </w:rPr>
           <w:t>4.1</w:t>
         </w:r>
         <w:r>
           <w:rPr>
-            <w:rFonts w:cstheme="minorHAnsi"/>
+            <w:rFonts w:cstheme="minorBidi"/>
             <w:noProof/>
           </w:rPr>
           <w:tab/>
@@ -1552,14 +1495,13 @@
         <w:r>
           <w:rPr>
             <w:rStyle w:val="Hipervnculo"/>
-            <w:rFonts w:cstheme="minorHAnsi"/>
+            <w:rFonts w:ascii="Times New Roman" w:hAnsi="Times New Roman"/>
             <w:noProof/>
           </w:rPr>
           <w:t>MVC</w:t>
         </w:r>
         <w:r>
           <w:rPr>
-            <w:rFonts w:cstheme="minorHAnsi"/>
             <w:noProof/>
             <w:webHidden/>
           </w:rPr>
@@ -1567,7 +1509,6 @@
         </w:r>
         <w:r>
           <w:rPr>
-            <w:rFonts w:cstheme="minorHAnsi"/>
             <w:noProof/>
             <w:webHidden/>
           </w:rPr>
@@ -1575,22 +1516,19 @@
         </w:r>
         <w:r>
           <w:rPr>
-            <w:rFonts w:cstheme="minorHAnsi"/>
             <w:noProof/>
             <w:webHidden/>
           </w:rPr>
-          <w:instrText xml:space="preserve"> PAGEREF _Toc39072506 \h </w:instrText>
+          <w:instrText xml:space="preserve"> PAGEREF _Toc39161242 \h </w:instrText>
         </w:r>
         <w:r>
           <w:rPr>
-            <w:rFonts w:cstheme="minorHAnsi"/>
             <w:noProof/>
             <w:webHidden/>
           </w:rPr>
         </w:r>
         <w:r>
           <w:rPr>
-            <w:rFonts w:cstheme="minorHAnsi"/>
             <w:noProof/>
             <w:webHidden/>
           </w:rPr>
@@ -1598,7 +1536,6 @@
         </w:r>
         <w:r>
           <w:rPr>
-            <w:rFonts w:cstheme="minorHAnsi"/>
             <w:noProof/>
             <w:webHidden/>
           </w:rPr>
@@ -1606,7 +1543,6 @@
         </w:r>
         <w:r>
           <w:rPr>
-            <w:rFonts w:cstheme="minorHAnsi"/>
             <w:noProof/>
             <w:webHidden/>
           </w:rPr>
@@ -1618,22 +1554,22 @@
       <w:pPr>
         <w:pStyle w:val="TDC2"/>
         <w:rPr>
-          <w:rFonts w:cstheme="minorHAnsi"/>
+          <w:rFonts w:cstheme="minorBidi"/>
           <w:noProof/>
         </w:rPr>
       </w:pPr>
-      <w:hyperlink w:anchor="_Toc39072507" w:history="1">
+      <w:hyperlink w:anchor="_Toc39161243" w:history="1">
         <w:r>
           <w:rPr>
             <w:rStyle w:val="Hipervnculo"/>
-            <w:rFonts w:cstheme="minorHAnsi"/>
+            <w:rFonts w:ascii="Times New Roman" w:hAnsi="Times New Roman"/>
             <w:noProof/>
           </w:rPr>
           <w:t>4.2</w:t>
         </w:r>
         <w:r>
           <w:rPr>
-            <w:rFonts w:cstheme="minorHAnsi"/>
+            <w:rFonts w:cstheme="minorBidi"/>
             <w:noProof/>
           </w:rPr>
           <w:tab/>
@@ -1641,14 +1577,13 @@
         <w:r>
           <w:rPr>
             <w:rStyle w:val="Hipervnculo"/>
-            <w:rFonts w:cstheme="minorHAnsi"/>
+            <w:rFonts w:ascii="Times New Roman" w:hAnsi="Times New Roman"/>
             <w:noProof/>
           </w:rPr>
           <w:t>Observer</w:t>
         </w:r>
         <w:r>
           <w:rPr>
-            <w:rFonts w:cstheme="minorHAnsi"/>
             <w:noProof/>
             <w:webHidden/>
           </w:rPr>
@@ -1656,7 +1591,6 @@
         </w:r>
         <w:r>
           <w:rPr>
-            <w:rFonts w:cstheme="minorHAnsi"/>
             <w:noProof/>
             <w:webHidden/>
           </w:rPr>
@@ -1664,22 +1598,19 @@
         </w:r>
         <w:r>
           <w:rPr>
-            <w:rFonts w:cstheme="minorHAnsi"/>
             <w:noProof/>
             <w:webHidden/>
           </w:rPr>
-          <w:instrText xml:space="preserve"> PAGEREF _Toc39072507 \h </w:instrText>
+          <w:instrText xml:space="preserve"> PAGEREF _Toc39161243 \h </w:instrText>
         </w:r>
         <w:r>
           <w:rPr>
-            <w:rFonts w:cstheme="minorHAnsi"/>
             <w:noProof/>
             <w:webHidden/>
           </w:rPr>
         </w:r>
         <w:r>
           <w:rPr>
-            <w:rFonts w:cstheme="minorHAnsi"/>
             <w:noProof/>
             <w:webHidden/>
           </w:rPr>
@@ -1687,7 +1618,6 @@
         </w:r>
         <w:r>
           <w:rPr>
-            <w:rFonts w:cstheme="minorHAnsi"/>
             <w:noProof/>
             <w:webHidden/>
           </w:rPr>
@@ -1695,7 +1625,6 @@
         </w:r>
         <w:r>
           <w:rPr>
-            <w:rFonts w:cstheme="minorHAnsi"/>
             <w:noProof/>
             <w:webHidden/>
           </w:rPr>
@@ -1707,22 +1636,22 @@
       <w:pPr>
         <w:pStyle w:val="TDC2"/>
         <w:rPr>
-          <w:rFonts w:cstheme="minorHAnsi"/>
+          <w:rFonts w:cstheme="minorBidi"/>
           <w:noProof/>
         </w:rPr>
       </w:pPr>
-      <w:hyperlink w:anchor="_Toc39072508" w:history="1">
+      <w:hyperlink w:anchor="_Toc39161244" w:history="1">
         <w:r>
           <w:rPr>
             <w:rStyle w:val="Hipervnculo"/>
-            <w:rFonts w:cstheme="minorHAnsi"/>
+            <w:rFonts w:ascii="Times New Roman" w:hAnsi="Times New Roman"/>
             <w:noProof/>
           </w:rPr>
           <w:t>4.3</w:t>
         </w:r>
         <w:r>
           <w:rPr>
-            <w:rFonts w:cstheme="minorHAnsi"/>
+            <w:rFonts w:cstheme="minorBidi"/>
             <w:noProof/>
           </w:rPr>
           <w:tab/>
@@ -1730,14 +1659,13 @@
         <w:r>
           <w:rPr>
             <w:rStyle w:val="Hipervnculo"/>
-            <w:rFonts w:cstheme="minorHAnsi"/>
+            <w:rFonts w:ascii="Times New Roman" w:hAnsi="Times New Roman"/>
             <w:noProof/>
           </w:rPr>
           <w:t>Transfer</w:t>
         </w:r>
         <w:r>
           <w:rPr>
-            <w:rFonts w:cstheme="minorHAnsi"/>
             <w:noProof/>
             <w:webHidden/>
           </w:rPr>
@@ -1745,7 +1673,6 @@
         </w:r>
         <w:r>
           <w:rPr>
-            <w:rFonts w:cstheme="minorHAnsi"/>
             <w:noProof/>
             <w:webHidden/>
           </w:rPr>
@@ -1753,22 +1680,19 @@
         </w:r>
         <w:r>
           <w:rPr>
-            <w:rFonts w:cstheme="minorHAnsi"/>
             <w:noProof/>
             <w:webHidden/>
           </w:rPr>
-          <w:instrText xml:space="preserve"> PAGEREF _Toc39072508 \h </w:instrText>
+          <w:instrText xml:space="preserve"> PAGEREF _Toc39161244 \h </w:instrText>
         </w:r>
         <w:r>
           <w:rPr>
-            <w:rFonts w:cstheme="minorHAnsi"/>
             <w:noProof/>
             <w:webHidden/>
           </w:rPr>
         </w:r>
         <w:r>
           <w:rPr>
-            <w:rFonts w:cstheme="minorHAnsi"/>
             <w:noProof/>
             <w:webHidden/>
           </w:rPr>
@@ -1776,7 +1700,6 @@
         </w:r>
         <w:r>
           <w:rPr>
-            <w:rFonts w:cstheme="minorHAnsi"/>
             <w:noProof/>
             <w:webHidden/>
           </w:rPr>
@@ -1784,7 +1707,6 @@
         </w:r>
         <w:r>
           <w:rPr>
-            <w:rFonts w:cstheme="minorHAnsi"/>
             <w:noProof/>
             <w:webHidden/>
           </w:rPr>
@@ -1796,22 +1718,22 @@
       <w:pPr>
         <w:pStyle w:val="TDC2"/>
         <w:rPr>
-          <w:rFonts w:cstheme="minorHAnsi"/>
+          <w:rFonts w:cstheme="minorBidi"/>
           <w:noProof/>
         </w:rPr>
       </w:pPr>
-      <w:hyperlink w:anchor="_Toc39072509" w:history="1">
+      <w:hyperlink w:anchor="_Toc39161245" w:history="1">
         <w:r>
           <w:rPr>
             <w:rStyle w:val="Hipervnculo"/>
-            <w:rFonts w:cstheme="minorHAnsi"/>
+            <w:rFonts w:ascii="Times New Roman" w:hAnsi="Times New Roman"/>
             <w:noProof/>
           </w:rPr>
           <w:t>4.4</w:t>
         </w:r>
         <w:r>
           <w:rPr>
-            <w:rFonts w:cstheme="minorHAnsi"/>
+            <w:rFonts w:cstheme="minorBidi"/>
             <w:noProof/>
           </w:rPr>
           <w:tab/>
@@ -1819,14 +1741,13 @@
         <w:r>
           <w:rPr>
             <w:rStyle w:val="Hipervnculo"/>
-            <w:rFonts w:cstheme="minorHAnsi"/>
+            <w:rFonts w:ascii="Times New Roman" w:hAnsi="Times New Roman"/>
             <w:noProof/>
           </w:rPr>
           <w:t>DAO</w:t>
         </w:r>
         <w:r>
           <w:rPr>
-            <w:rFonts w:cstheme="minorHAnsi"/>
             <w:noProof/>
             <w:webHidden/>
           </w:rPr>
@@ -1834,7 +1755,6 @@
         </w:r>
         <w:r>
           <w:rPr>
-            <w:rFonts w:cstheme="minorHAnsi"/>
             <w:noProof/>
             <w:webHidden/>
           </w:rPr>
@@ -1842,22 +1762,19 @@
         </w:r>
         <w:r>
           <w:rPr>
-            <w:rFonts w:cstheme="minorHAnsi"/>
             <w:noProof/>
             <w:webHidden/>
           </w:rPr>
-          <w:instrText xml:space="preserve"> PAGEREF _Toc39072509 \h </w:instrText>
+          <w:instrText xml:space="preserve"> PAGEREF _Toc39161245 \h </w:instrText>
         </w:r>
         <w:r>
           <w:rPr>
-            <w:rFonts w:cstheme="minorHAnsi"/>
             <w:noProof/>
             <w:webHidden/>
           </w:rPr>
         </w:r>
         <w:r>
           <w:rPr>
-            <w:rFonts w:cstheme="minorHAnsi"/>
             <w:noProof/>
             <w:webHidden/>
           </w:rPr>
@@ -1865,7 +1782,6 @@
         </w:r>
         <w:r>
           <w:rPr>
-            <w:rFonts w:cstheme="minorHAnsi"/>
             <w:noProof/>
             <w:webHidden/>
           </w:rPr>
@@ -1873,7 +1789,6 @@
         </w:r>
         <w:r>
           <w:rPr>
-            <w:rFonts w:cstheme="minorHAnsi"/>
             <w:noProof/>
             <w:webHidden/>
           </w:rPr>
@@ -1885,22 +1800,22 @@
       <w:pPr>
         <w:pStyle w:val="TDC2"/>
         <w:rPr>
-          <w:rFonts w:cstheme="minorHAnsi"/>
+          <w:rFonts w:cstheme="minorBidi"/>
           <w:noProof/>
         </w:rPr>
       </w:pPr>
-      <w:hyperlink w:anchor="_Toc39072510" w:history="1">
+      <w:hyperlink w:anchor="_Toc39161246" w:history="1">
         <w:r>
           <w:rPr>
             <w:rStyle w:val="Hipervnculo"/>
-            <w:rFonts w:cstheme="minorHAnsi"/>
+            <w:rFonts w:ascii="Times New Roman" w:hAnsi="Times New Roman"/>
             <w:noProof/>
           </w:rPr>
           <w:t>4.5</w:t>
         </w:r>
         <w:r>
           <w:rPr>
-            <w:rFonts w:cstheme="minorHAnsi"/>
+            <w:rFonts w:cstheme="minorBidi"/>
             <w:noProof/>
           </w:rPr>
           <w:tab/>
@@ -1908,14 +1823,13 @@
         <w:r>
           <w:rPr>
             <w:rStyle w:val="Hipervnculo"/>
-            <w:rFonts w:cstheme="minorHAnsi"/>
+            <w:rFonts w:ascii="Times New Roman" w:hAnsi="Times New Roman"/>
             <w:noProof/>
           </w:rPr>
           <w:t>Singleton</w:t>
         </w:r>
         <w:r>
           <w:rPr>
-            <w:rFonts w:cstheme="minorHAnsi"/>
             <w:noProof/>
             <w:webHidden/>
           </w:rPr>
@@ -1923,7 +1837,6 @@
         </w:r>
         <w:r>
           <w:rPr>
-            <w:rFonts w:cstheme="minorHAnsi"/>
             <w:noProof/>
             <w:webHidden/>
           </w:rPr>
@@ -1931,22 +1844,19 @@
         </w:r>
         <w:r>
           <w:rPr>
-            <w:rFonts w:cstheme="minorHAnsi"/>
             <w:noProof/>
             <w:webHidden/>
           </w:rPr>
-          <w:instrText xml:space="preserve"> PAGEREF _Toc39072510 \h </w:instrText>
+          <w:instrText xml:space="preserve"> PAGEREF _Toc39161246 \h </w:instrText>
         </w:r>
         <w:r>
           <w:rPr>
-            <w:rFonts w:cstheme="minorHAnsi"/>
             <w:noProof/>
             <w:webHidden/>
           </w:rPr>
         </w:r>
         <w:r>
           <w:rPr>
-            <w:rFonts w:cstheme="minorHAnsi"/>
             <w:noProof/>
             <w:webHidden/>
           </w:rPr>
@@ -1954,7 +1864,6 @@
         </w:r>
         <w:r>
           <w:rPr>
-            <w:rFonts w:cstheme="minorHAnsi"/>
             <w:noProof/>
             <w:webHidden/>
           </w:rPr>
@@ -1962,7 +1871,6 @@
         </w:r>
         <w:r>
           <w:rPr>
-            <w:rFonts w:cstheme="minorHAnsi"/>
             <w:noProof/>
             <w:webHidden/>
           </w:rPr>
@@ -1974,22 +1882,22 @@
       <w:pPr>
         <w:pStyle w:val="TDC2"/>
         <w:rPr>
-          <w:rFonts w:cstheme="minorHAnsi"/>
+          <w:rFonts w:cstheme="minorBidi"/>
           <w:noProof/>
         </w:rPr>
       </w:pPr>
-      <w:hyperlink w:anchor="_Toc39072511" w:history="1">
+      <w:hyperlink w:anchor="_Toc39161247" w:history="1">
         <w:r>
           <w:rPr>
             <w:rStyle w:val="Hipervnculo"/>
-            <w:rFonts w:cstheme="minorHAnsi"/>
+            <w:rFonts w:ascii="Times New Roman" w:hAnsi="Times New Roman"/>
             <w:noProof/>
           </w:rPr>
           <w:t>4.6</w:t>
         </w:r>
         <w:r>
           <w:rPr>
-            <w:rFonts w:cstheme="minorHAnsi"/>
+            <w:rFonts w:cstheme="minorBidi"/>
             <w:noProof/>
           </w:rPr>
           <w:tab/>
@@ -1997,14 +1905,13 @@
         <w:r>
           <w:rPr>
             <w:rStyle w:val="Hipervnculo"/>
-            <w:rFonts w:cstheme="minorHAnsi"/>
+            <w:rFonts w:ascii="Times New Roman" w:hAnsi="Times New Roman"/>
             <w:noProof/>
           </w:rPr>
           <w:t>Application Service</w:t>
         </w:r>
         <w:r>
           <w:rPr>
-            <w:rFonts w:cstheme="minorHAnsi"/>
             <w:noProof/>
             <w:webHidden/>
           </w:rPr>
@@ -2012,7 +1919,6 @@
         </w:r>
         <w:r>
           <w:rPr>
-            <w:rFonts w:cstheme="minorHAnsi"/>
             <w:noProof/>
             <w:webHidden/>
           </w:rPr>
@@ -2020,22 +1926,19 @@
         </w:r>
         <w:r>
           <w:rPr>
-            <w:rFonts w:cstheme="minorHAnsi"/>
             <w:noProof/>
             <w:webHidden/>
           </w:rPr>
-          <w:instrText xml:space="preserve"> PAGEREF _Toc39072511 \h </w:instrText>
+          <w:instrText xml:space="preserve"> PAGEREF _Toc39161247 \h </w:instrText>
         </w:r>
         <w:r>
           <w:rPr>
-            <w:rFonts w:cstheme="minorHAnsi"/>
             <w:noProof/>
             <w:webHidden/>
           </w:rPr>
         </w:r>
         <w:r>
           <w:rPr>
-            <w:rFonts w:cstheme="minorHAnsi"/>
             <w:noProof/>
             <w:webHidden/>
           </w:rPr>
@@ -2043,7 +1946,6 @@
         </w:r>
         <w:r>
           <w:rPr>
-            <w:rFonts w:cstheme="minorHAnsi"/>
             <w:noProof/>
             <w:webHidden/>
           </w:rPr>
@@ -2051,7 +1953,6 @@
         </w:r>
         <w:r>
           <w:rPr>
-            <w:rFonts w:cstheme="minorHAnsi"/>
             <w:noProof/>
             <w:webHidden/>
           </w:rPr>
@@ -2063,22 +1964,22 @@
       <w:pPr>
         <w:pStyle w:val="TDC2"/>
         <w:rPr>
-          <w:rFonts w:cstheme="minorHAnsi"/>
+          <w:rFonts w:cstheme="minorBidi"/>
           <w:noProof/>
         </w:rPr>
       </w:pPr>
-      <w:hyperlink w:anchor="_Toc39072512" w:history="1">
+      <w:hyperlink w:anchor="_Toc39161248" w:history="1">
         <w:r>
           <w:rPr>
             <w:rStyle w:val="Hipervnculo"/>
-            <w:rFonts w:cstheme="minorHAnsi"/>
+            <w:rFonts w:ascii="Times New Roman" w:hAnsi="Times New Roman"/>
             <w:noProof/>
           </w:rPr>
           <w:t>4.7</w:t>
         </w:r>
         <w:r>
           <w:rPr>
-            <w:rFonts w:cstheme="minorHAnsi"/>
+            <w:rFonts w:cstheme="minorBidi"/>
             <w:noProof/>
           </w:rPr>
           <w:tab/>
@@ -2086,14 +1987,13 @@
         <w:r>
           <w:rPr>
             <w:rStyle w:val="Hipervnculo"/>
-            <w:rFonts w:cstheme="minorHAnsi"/>
+            <w:rFonts w:ascii="Times New Roman" w:hAnsi="Times New Roman"/>
             <w:noProof/>
           </w:rPr>
           <w:t>Abstract Factory</w:t>
         </w:r>
         <w:r>
           <w:rPr>
-            <w:rFonts w:cstheme="minorHAnsi"/>
             <w:noProof/>
             <w:webHidden/>
           </w:rPr>
@@ -2101,7 +2001,6 @@
         </w:r>
         <w:r>
           <w:rPr>
-            <w:rFonts w:cstheme="minorHAnsi"/>
             <w:noProof/>
             <w:webHidden/>
           </w:rPr>
@@ -2109,22 +2008,19 @@
         </w:r>
         <w:r>
           <w:rPr>
-            <w:rFonts w:cstheme="minorHAnsi"/>
             <w:noProof/>
             <w:webHidden/>
           </w:rPr>
-          <w:instrText xml:space="preserve"> PAGEREF _Toc39072512 \h </w:instrText>
+          <w:instrText xml:space="preserve"> PAGEREF _Toc39161248 \h </w:instrText>
         </w:r>
         <w:r>
           <w:rPr>
-            <w:rFonts w:cstheme="minorHAnsi"/>
             <w:noProof/>
             <w:webHidden/>
           </w:rPr>
         </w:r>
         <w:r>
           <w:rPr>
-            <w:rFonts w:cstheme="minorHAnsi"/>
             <w:noProof/>
             <w:webHidden/>
           </w:rPr>
@@ -2132,7 +2028,6 @@
         </w:r>
         <w:r>
           <w:rPr>
-            <w:rFonts w:cstheme="minorHAnsi"/>
             <w:noProof/>
             <w:webHidden/>
           </w:rPr>
@@ -2140,7 +2035,6 @@
         </w:r>
         <w:r>
           <w:rPr>
-            <w:rFonts w:cstheme="minorHAnsi"/>
             <w:noProof/>
             <w:webHidden/>
           </w:rPr>
@@ -2152,22 +2046,22 @@
       <w:pPr>
         <w:pStyle w:val="TDC2"/>
         <w:rPr>
-          <w:rFonts w:cstheme="minorHAnsi"/>
+          <w:rFonts w:cstheme="minorBidi"/>
           <w:noProof/>
         </w:rPr>
       </w:pPr>
-      <w:hyperlink w:anchor="_Toc39072513" w:history="1">
+      <w:hyperlink w:anchor="_Toc39161249" w:history="1">
         <w:r>
           <w:rPr>
             <w:rStyle w:val="Hipervnculo"/>
-            <w:rFonts w:cstheme="minorHAnsi"/>
+            <w:rFonts w:ascii="Times New Roman" w:hAnsi="Times New Roman"/>
             <w:noProof/>
           </w:rPr>
           <w:t>4.8</w:t>
         </w:r>
         <w:r>
           <w:rPr>
-            <w:rFonts w:cstheme="minorHAnsi"/>
+            <w:rFonts w:cstheme="minorBidi"/>
             <w:noProof/>
           </w:rPr>
           <w:tab/>
@@ -2175,14 +2069,13 @@
         <w:r>
           <w:rPr>
             <w:rStyle w:val="Hipervnculo"/>
-            <w:rFonts w:cstheme="minorHAnsi"/>
+            <w:rFonts w:ascii="Times New Roman" w:hAnsi="Times New Roman"/>
             <w:noProof/>
           </w:rPr>
           <w:t>Adapter</w:t>
         </w:r>
         <w:r>
           <w:rPr>
-            <w:rFonts w:cstheme="minorHAnsi"/>
             <w:noProof/>
             <w:webHidden/>
           </w:rPr>
@@ -2190,7 +2083,6 @@
         </w:r>
         <w:r>
           <w:rPr>
-            <w:rFonts w:cstheme="minorHAnsi"/>
             <w:noProof/>
             <w:webHidden/>
           </w:rPr>
@@ -2198,22 +2090,19 @@
         </w:r>
         <w:r>
           <w:rPr>
-            <w:rFonts w:cstheme="minorHAnsi"/>
             <w:noProof/>
             <w:webHidden/>
           </w:rPr>
-          <w:instrText xml:space="preserve"> PAGEREF _Toc39072513 \h </w:instrText>
+          <w:instrText xml:space="preserve"> PAGEREF _Toc39161249 \h </w:instrText>
         </w:r>
         <w:r>
           <w:rPr>
-            <w:rFonts w:cstheme="minorHAnsi"/>
             <w:noProof/>
             <w:webHidden/>
           </w:rPr>
         </w:r>
         <w:r>
           <w:rPr>
-            <w:rFonts w:cstheme="minorHAnsi"/>
             <w:noProof/>
             <w:webHidden/>
           </w:rPr>
@@ -2221,7 +2110,6 @@
         </w:r>
         <w:r>
           <w:rPr>
-            <w:rFonts w:cstheme="minorHAnsi"/>
             <w:noProof/>
             <w:webHidden/>
           </w:rPr>
@@ -2229,7 +2117,6 @@
         </w:r>
         <w:r>
           <w:rPr>
-            <w:rFonts w:cstheme="minorHAnsi"/>
             <w:noProof/>
             <w:webHidden/>
           </w:rPr>
@@ -2280,7 +2167,7 @@
           <w:rFonts w:ascii="Times New Roman" w:hAnsi="Times New Roman"/>
         </w:rPr>
       </w:pPr>
-      <w:bookmarkStart w:id="1" w:name="_Toc39072498"/>
+      <w:bookmarkStart w:id="1" w:name="_Toc39161234"/>
       <w:r>
         <w:rPr>
           <w:rFonts w:ascii="Times New Roman" w:hAnsi="Times New Roman"/>
@@ -2814,7 +2701,7 @@
           <w:u w:val="single"/>
         </w:rPr>
       </w:pPr>
-      <w:bookmarkStart w:id="2" w:name="_Toc39072499"/>
+      <w:bookmarkStart w:id="2" w:name="_Toc39161235"/>
       <w:r>
         <w:rPr>
           <w:rFonts w:ascii="Times New Roman" w:hAnsi="Times New Roman"/>
@@ -4929,7 +4816,7 @@
           <w:u w:val="single"/>
         </w:rPr>
       </w:pPr>
-      <w:bookmarkStart w:id="3" w:name="_Toc39072500"/>
+      <w:bookmarkStart w:id="3" w:name="_Toc39161236"/>
       <w:r>
         <w:rPr>
           <w:rFonts w:ascii="Times New Roman" w:hAnsi="Times New Roman"/>
@@ -4968,6 +4855,7 @@
         </w:rPr>
       </w:pPr>
       <w:bookmarkStart w:id="4" w:name="_Toc39072501"/>
+      <w:bookmarkStart w:id="5" w:name="_Toc39161237"/>
       <w:r>
         <w:rPr>
           <w:rFonts w:asciiTheme="minorHAnsi" w:hAnsiTheme="minorHAnsi" w:cstheme="minorHAnsi"/>
@@ -5002,6 +4890,7 @@
         <w:t xml:space="preserve"> y los controladores.</w:t>
       </w:r>
       <w:bookmarkEnd w:id="4"/>
+      <w:bookmarkEnd w:id="5"/>
     </w:p>
     <w:p>
       <w:pPr>
@@ -5038,7 +4927,7 @@
           <w:sz w:val="32"/>
         </w:rPr>
       </w:pPr>
-      <w:bookmarkStart w:id="5" w:name="_Toc39072502"/>
+      <w:bookmarkStart w:id="6" w:name="_Toc39161238"/>
       <w:r>
         <w:rPr>
           <w:rFonts w:ascii="Times New Roman" w:hAnsi="Times New Roman"/>
@@ -5047,7 +4936,7 @@
         </w:rPr>
         <w:t>Base de datos</w:t>
       </w:r>
-      <w:bookmarkEnd w:id="5"/>
+      <w:bookmarkEnd w:id="6"/>
     </w:p>
     <w:p>
       <w:pPr>
@@ -5807,7 +5696,7 @@
           <w:sz w:val="32"/>
         </w:rPr>
       </w:pPr>
-      <w:bookmarkStart w:id="6" w:name="_Toc39072503"/>
+      <w:bookmarkStart w:id="7" w:name="_Toc39161239"/>
       <w:r>
         <w:rPr>
           <w:rFonts w:ascii="Times New Roman" w:hAnsi="Times New Roman"/>
@@ -5817,7 +5706,7 @@
         <w:lastRenderedPageBreak/>
         <w:t>Modelo</w:t>
       </w:r>
-      <w:bookmarkEnd w:id="6"/>
+      <w:bookmarkEnd w:id="7"/>
     </w:p>
     <w:p>
       <w:pPr>
@@ -5919,7 +5808,27 @@
           <w:szCs w:val="25"/>
           <w:lang w:eastAsia="es-ES"/>
         </w:rPr>
-        <w:t xml:space="preserve">, ocupada de gestionar todo lo referente a los regalos. Identificamos los favores con un id y les asociamos su título, descripción, creador, recompensa, fecha y lugar de entrega y el usuario encargado de realizar el favor. En resumen, almacenamos toda la información necesaria </w:t>
+        <w:t xml:space="preserve">, ocupada de gestionar todo lo referente a los </w:t>
+      </w:r>
+      <w:r>
+        <w:rPr>
+          <w:rFonts w:eastAsia="Times New Roman" w:cstheme="minorHAnsi"/>
+          <w:color w:val="000000"/>
+          <w:sz w:val="25"/>
+          <w:szCs w:val="25"/>
+          <w:lang w:eastAsia="es-ES"/>
+        </w:rPr>
+        <w:t>favores</w:t>
+      </w:r>
+      <w:r>
+        <w:rPr>
+          <w:rFonts w:eastAsia="Times New Roman" w:cstheme="minorHAnsi"/>
+          <w:color w:val="000000"/>
+          <w:sz w:val="25"/>
+          <w:szCs w:val="25"/>
+          <w:lang w:eastAsia="es-ES"/>
+        </w:rPr>
+        <w:t xml:space="preserve">. Identificamos los favores con un id y les asociamos su título, descripción, creador, recompensa, fecha y lugar de entrega y el usuario encargado de realizar el favor. En resumen, almacenamos toda la información necesaria </w:t>
       </w:r>
       <w:r>
         <w:rPr>
@@ -6127,7 +6036,27 @@
           <w:szCs w:val="25"/>
           <w:lang w:eastAsia="es-ES"/>
         </w:rPr>
-        <w:t xml:space="preserve">os los datos que identifican a un usuario o a un mensaje, respectivamente. No es de extrañar entonces que encontremos atributos como el nombre de usuario o la contraseña para </w:t>
+        <w:t>os los datos que identifican a un usuario</w:t>
+      </w:r>
+      <w:r>
+        <w:rPr>
+          <w:rFonts w:eastAsia="Times New Roman" w:cstheme="minorHAnsi"/>
+          <w:color w:val="000000"/>
+          <w:sz w:val="25"/>
+          <w:szCs w:val="25"/>
+          <w:lang w:eastAsia="es-ES"/>
+        </w:rPr>
+        <w:t>, a un regalo</w:t>
+      </w:r>
+      <w:r>
+        <w:rPr>
+          <w:rFonts w:eastAsia="Times New Roman" w:cstheme="minorHAnsi"/>
+          <w:color w:val="000000"/>
+          <w:sz w:val="25"/>
+          <w:szCs w:val="25"/>
+          <w:lang w:eastAsia="es-ES"/>
+        </w:rPr>
+        <w:t xml:space="preserve"> o a un mensaje, respectivamente. No es de extrañar entonces que encontremos atributos como el nombre de usuario o la contraseña para </w:t>
       </w:r>
       <w:proofErr w:type="spellStart"/>
       <w:r>
@@ -6582,8 +6511,7 @@
           <w:sz w:val="32"/>
         </w:rPr>
       </w:pPr>
-      <w:bookmarkStart w:id="7" w:name="_Toc39072504"/>
-      <w:proofErr w:type="spellStart"/>
+      <w:bookmarkStart w:id="8" w:name="_Toc39161240"/>
       <w:r>
         <w:rPr>
           <w:rFonts w:ascii="Times New Roman" w:hAnsi="Times New Roman"/>
@@ -6591,10 +6519,25 @@
           <w:sz w:val="32"/>
         </w:rPr>
         <w:lastRenderedPageBreak/>
-        <w:t>Contoladores</w:t>
-      </w:r>
-      <w:bookmarkEnd w:id="7"/>
-      <w:proofErr w:type="spellEnd"/>
+        <w:t>Cont</w:t>
+      </w:r>
+      <w:r>
+        <w:rPr>
+          <w:rFonts w:ascii="Times New Roman" w:hAnsi="Times New Roman"/>
+          <w:color w:val="FFFFFF" w:themeColor="background1"/>
+          <w:sz w:val="32"/>
+        </w:rPr>
+        <w:t>r</w:t>
+      </w:r>
+      <w:r>
+        <w:rPr>
+          <w:rFonts w:ascii="Times New Roman" w:hAnsi="Times New Roman"/>
+          <w:color w:val="FFFFFF" w:themeColor="background1"/>
+          <w:sz w:val="32"/>
+        </w:rPr>
+        <w:t>oladores</w:t>
+      </w:r>
+      <w:bookmarkEnd w:id="8"/>
     </w:p>
     <w:p>
       <w:pPr>
@@ -6804,6 +6747,8 @@
       <w:r>
         <w:rPr>
           <w:rFonts w:eastAsia="Times New Roman" w:cstheme="minorHAnsi"/>
+          <w:i/>
+          <w:iCs/>
           <w:color w:val="000000"/>
           <w:sz w:val="25"/>
           <w:szCs w:val="25"/>
@@ -7050,7 +6995,7 @@
           <w:u w:val="single"/>
         </w:rPr>
       </w:pPr>
-      <w:bookmarkStart w:id="8" w:name="_Toc39072505"/>
+      <w:bookmarkStart w:id="9" w:name="_Toc39161241"/>
       <w:r>
         <w:rPr>
           <w:rFonts w:ascii="Times New Roman" w:hAnsi="Times New Roman"/>
@@ -7060,7 +7005,7 @@
         <w:lastRenderedPageBreak/>
         <w:t>Patrones</w:t>
       </w:r>
-      <w:bookmarkEnd w:id="8"/>
+      <w:bookmarkEnd w:id="9"/>
     </w:p>
     <w:p>
       <w:pPr>
@@ -7186,7 +7131,7 @@
           <w:sz w:val="32"/>
         </w:rPr>
       </w:pPr>
-      <w:bookmarkStart w:id="9" w:name="_Toc39072506"/>
+      <w:bookmarkStart w:id="10" w:name="_Toc39161242"/>
       <w:r>
         <w:rPr>
           <w:rFonts w:ascii="Times New Roman" w:hAnsi="Times New Roman"/>
@@ -7195,7 +7140,7 @@
         </w:rPr>
         <w:t>MVC</w:t>
       </w:r>
-      <w:bookmarkEnd w:id="9"/>
+      <w:bookmarkEnd w:id="10"/>
     </w:p>
     <w:p/>
     <w:p>
@@ -7243,7 +7188,7 @@
           <w:sz w:val="32"/>
         </w:rPr>
       </w:pPr>
-      <w:bookmarkStart w:id="10" w:name="_Toc39072507"/>
+      <w:bookmarkStart w:id="11" w:name="_Toc39161243"/>
       <w:proofErr w:type="spellStart"/>
       <w:r>
         <w:rPr>
@@ -7253,7 +7198,7 @@
         </w:rPr>
         <w:t>Observer</w:t>
       </w:r>
-      <w:bookmarkEnd w:id="10"/>
+      <w:bookmarkEnd w:id="11"/>
       <w:proofErr w:type="spellEnd"/>
     </w:p>
     <w:p/>
@@ -7346,7 +7291,7 @@
           <w:sz w:val="32"/>
         </w:rPr>
       </w:pPr>
-      <w:bookmarkStart w:id="11" w:name="_Toc39072508"/>
+      <w:bookmarkStart w:id="12" w:name="_Toc39161244"/>
       <w:r>
         <w:rPr>
           <w:rFonts w:ascii="Times New Roman" w:hAnsi="Times New Roman"/>
@@ -7355,7 +7300,7 @@
         </w:rPr>
         <w:t>Transfer</w:t>
       </w:r>
-      <w:bookmarkEnd w:id="11"/>
+      <w:bookmarkEnd w:id="12"/>
     </w:p>
     <w:p>
       <w:pPr>
@@ -7561,7 +7506,7 @@
           <w:sz w:val="32"/>
         </w:rPr>
       </w:pPr>
-      <w:bookmarkStart w:id="12" w:name="_Toc39072509"/>
+      <w:bookmarkStart w:id="13" w:name="_Toc39161245"/>
       <w:r>
         <w:rPr>
           <w:rFonts w:ascii="Times New Roman" w:hAnsi="Times New Roman"/>
@@ -7571,7 +7516,7 @@
         <w:lastRenderedPageBreak/>
         <w:t>DAO</w:t>
       </w:r>
-      <w:bookmarkEnd w:id="12"/>
+      <w:bookmarkEnd w:id="13"/>
     </w:p>
     <w:p/>
     <w:p>
@@ -7964,7 +7909,7 @@
           <w:sz w:val="32"/>
         </w:rPr>
       </w:pPr>
-      <w:bookmarkStart w:id="13" w:name="_Toc39072510"/>
+      <w:bookmarkStart w:id="14" w:name="_Toc39161246"/>
       <w:proofErr w:type="spellStart"/>
       <w:r>
         <w:rPr>
@@ -7974,7 +7919,7 @@
         </w:rPr>
         <w:t>Singleton</w:t>
       </w:r>
-      <w:bookmarkEnd w:id="13"/>
+      <w:bookmarkEnd w:id="14"/>
       <w:proofErr w:type="spellEnd"/>
     </w:p>
     <w:p/>
@@ -8146,7 +8091,7 @@
           <w:sz w:val="32"/>
         </w:rPr>
       </w:pPr>
-      <w:bookmarkStart w:id="14" w:name="_Toc39072511"/>
+      <w:bookmarkStart w:id="15" w:name="_Toc39161247"/>
       <w:proofErr w:type="spellStart"/>
       <w:r>
         <w:rPr>
@@ -8175,7 +8120,7 @@
         </w:rPr>
         <w:t>Service</w:t>
       </w:r>
-      <w:bookmarkEnd w:id="14"/>
+      <w:bookmarkEnd w:id="15"/>
       <w:proofErr w:type="spellEnd"/>
     </w:p>
     <w:p>
@@ -8365,7 +8310,7 @@
           <w:sz w:val="32"/>
         </w:rPr>
       </w:pPr>
-      <w:bookmarkStart w:id="15" w:name="_Toc39072512"/>
+      <w:bookmarkStart w:id="16" w:name="_Toc39161248"/>
       <w:proofErr w:type="spellStart"/>
       <w:r>
         <w:rPr>
@@ -8384,7 +8329,7 @@
         </w:rPr>
         <w:t xml:space="preserve"> Factory</w:t>
       </w:r>
-      <w:bookmarkEnd w:id="15"/>
+      <w:bookmarkEnd w:id="16"/>
     </w:p>
     <w:p>
       <w:pPr>
@@ -8643,7 +8588,7 @@
           <w:sz w:val="32"/>
         </w:rPr>
       </w:pPr>
-      <w:bookmarkStart w:id="16" w:name="_Toc39072513"/>
+      <w:bookmarkStart w:id="17" w:name="_Toc39161249"/>
       <w:proofErr w:type="spellStart"/>
       <w:r>
         <w:rPr>
@@ -8653,7 +8598,7 @@
         </w:rPr>
         <w:t>Adapter</w:t>
       </w:r>
-      <w:bookmarkEnd w:id="16"/>
+      <w:bookmarkEnd w:id="17"/>
       <w:proofErr w:type="spellEnd"/>
     </w:p>
     <w:p>
@@ -17943,7 +17888,7 @@
 </file>
 
 <file path=customXml/itemProps1.xml><?xml version="1.0" encoding="utf-8"?>
-<ds:datastoreItem xmlns:ds="http://schemas.openxmlformats.org/officeDocument/2006/customXml" ds:itemID="{4E30B7EC-D172-4930-9AD9-B753BFAB1A20}">
+<ds:datastoreItem xmlns:ds="http://schemas.openxmlformats.org/officeDocument/2006/customXml" ds:itemID="{4FD4B3BB-DF82-473D-94C3-EDBC7BCBA1DF}">
   <ds:schemaRefs>
     <ds:schemaRef ds:uri="http://schemas.openxmlformats.org/officeDocument/2006/bibliography"/>
   </ds:schemaRefs>

</xml_diff>

<commit_message>
Implemented Chats using TOA and updated Detailed Explanation, both docx and pdf
</commit_message>
<xml_diff>
--- a/Documentación del proyecto/Documentación/Explicación detallada.docx
+++ b/Documentación del proyecto/Documentación/Explicación detallada.docx
@@ -921,41 +921,42 @@
       <w:pPr>
         <w:pStyle w:val="TDC1"/>
         <w:rPr>
-          <w:rFonts w:asciiTheme="minorHAnsi" w:hAnsiTheme="minorHAnsi" w:cstheme="minorBidi"/>
-          <w:sz w:val="22"/>
-        </w:rPr>
-      </w:pPr>
-      <w:r>
-        <w:rPr>
           <w:rFonts w:asciiTheme="minorHAnsi" w:hAnsiTheme="minorHAnsi" w:cstheme="minorHAnsi"/>
           <w:sz w:val="22"/>
         </w:rPr>
-        <w:fldChar w:fldCharType="begin"/>
-      </w:r>
+      </w:pPr>
       <w:r>
         <w:rPr>
           <w:rFonts w:asciiTheme="minorHAnsi" w:hAnsiTheme="minorHAnsi" w:cstheme="minorHAnsi"/>
           <w:sz w:val="22"/>
         </w:rPr>
-        <w:instrText xml:space="preserve"> TOC \o "1-5" \h \z \u </w:instrText>
+        <w:fldChar w:fldCharType="begin"/>
       </w:r>
       <w:r>
         <w:rPr>
           <w:rFonts w:asciiTheme="minorHAnsi" w:hAnsiTheme="minorHAnsi" w:cstheme="minorHAnsi"/>
           <w:sz w:val="22"/>
         </w:rPr>
+        <w:instrText xml:space="preserve"> TOC \o "1-5" \h \z \u </w:instrText>
+      </w:r>
+      <w:r>
+        <w:rPr>
+          <w:rFonts w:asciiTheme="minorHAnsi" w:hAnsiTheme="minorHAnsi" w:cstheme="minorHAnsi"/>
+          <w:sz w:val="22"/>
+        </w:rPr>
         <w:fldChar w:fldCharType="separate"/>
       </w:r>
-      <w:hyperlink w:anchor="_Toc39161234" w:history="1">
+      <w:hyperlink w:anchor="_Toc39511289" w:history="1">
         <w:r>
           <w:rPr>
             <w:rStyle w:val="Hipervnculo"/>
+            <w:rFonts w:asciiTheme="minorHAnsi" w:hAnsiTheme="minorHAnsi" w:cstheme="minorHAnsi"/>
           </w:rPr>
           <w:t>1.</w:t>
         </w:r>
         <w:r>
           <w:rPr>
-            <w:rFonts w:asciiTheme="minorHAnsi" w:hAnsiTheme="minorHAnsi" w:cstheme="minorBidi"/>
+            <w:rFonts w:asciiTheme="minorHAnsi" w:hAnsiTheme="minorHAnsi" w:cstheme="minorHAnsi"/>
             <w:sz w:val="22"/>
           </w:rPr>
           <w:tab/>
@@ -963,46 +964,54 @@
         <w:r>
           <w:rPr>
             <w:rStyle w:val="Hipervnculo"/>
+            <w:rFonts w:asciiTheme="minorHAnsi" w:hAnsiTheme="minorHAnsi" w:cstheme="minorHAnsi"/>
           </w:rPr>
           <w:t>Visión general</w:t>
         </w:r>
         <w:r>
           <w:rPr>
+            <w:rFonts w:asciiTheme="minorHAnsi" w:hAnsiTheme="minorHAnsi" w:cstheme="minorHAnsi"/>
             <w:webHidden/>
           </w:rPr>
           <w:tab/>
         </w:r>
         <w:r>
           <w:rPr>
+            <w:rFonts w:asciiTheme="minorHAnsi" w:hAnsiTheme="minorHAnsi" w:cstheme="minorHAnsi"/>
             <w:webHidden/>
           </w:rPr>
           <w:fldChar w:fldCharType="begin"/>
         </w:r>
         <w:r>
           <w:rPr>
+            <w:rFonts w:asciiTheme="minorHAnsi" w:hAnsiTheme="minorHAnsi" w:cstheme="minorHAnsi"/>
             <w:webHidden/>
           </w:rPr>
-          <w:instrText xml:space="preserve"> PAGEREF _Toc39161234 \h </w:instrText>
+          <w:instrText xml:space="preserve"> PAGEREF _Toc39511289 \h </w:instrText>
         </w:r>
         <w:r>
           <w:rPr>
+            <w:rFonts w:asciiTheme="minorHAnsi" w:hAnsiTheme="minorHAnsi" w:cstheme="minorHAnsi"/>
             <w:webHidden/>
           </w:rPr>
         </w:r>
         <w:r>
           <w:rPr>
+            <w:rFonts w:asciiTheme="minorHAnsi" w:hAnsiTheme="minorHAnsi" w:cstheme="minorHAnsi"/>
             <w:webHidden/>
           </w:rPr>
           <w:fldChar w:fldCharType="separate"/>
         </w:r>
         <w:r>
           <w:rPr>
+            <w:rFonts w:asciiTheme="minorHAnsi" w:hAnsiTheme="minorHAnsi" w:cstheme="minorHAnsi"/>
             <w:webHidden/>
           </w:rPr>
           <w:t>3</w:t>
         </w:r>
         <w:r>
           <w:rPr>
+            <w:rFonts w:asciiTheme="minorHAnsi" w:hAnsiTheme="minorHAnsi" w:cstheme="minorHAnsi"/>
             <w:webHidden/>
           </w:rPr>
           <w:fldChar w:fldCharType="end"/>
@@ -1013,20 +1022,21 @@
       <w:pPr>
         <w:pStyle w:val="TDC1"/>
         <w:rPr>
-          <w:rFonts w:asciiTheme="minorHAnsi" w:hAnsiTheme="minorHAnsi" w:cstheme="minorBidi"/>
+          <w:rFonts w:asciiTheme="minorHAnsi" w:hAnsiTheme="minorHAnsi" w:cstheme="minorHAnsi"/>
           <w:sz w:val="22"/>
         </w:rPr>
       </w:pPr>
-      <w:hyperlink w:anchor="_Toc39161235" w:history="1">
+      <w:hyperlink w:anchor="_Toc39511290" w:history="1">
         <w:r>
           <w:rPr>
             <w:rStyle w:val="Hipervnculo"/>
+            <w:rFonts w:asciiTheme="minorHAnsi" w:hAnsiTheme="minorHAnsi" w:cstheme="minorHAnsi"/>
           </w:rPr>
           <w:t>2.</w:t>
         </w:r>
         <w:r>
           <w:rPr>
-            <w:rFonts w:asciiTheme="minorHAnsi" w:hAnsiTheme="minorHAnsi" w:cstheme="minorBidi"/>
+            <w:rFonts w:asciiTheme="minorHAnsi" w:hAnsiTheme="minorHAnsi" w:cstheme="minorHAnsi"/>
             <w:sz w:val="22"/>
           </w:rPr>
           <w:tab/>
@@ -1034,46 +1044,54 @@
         <w:r>
           <w:rPr>
             <w:rStyle w:val="Hipervnculo"/>
+            <w:rFonts w:asciiTheme="minorHAnsi" w:hAnsiTheme="minorHAnsi" w:cstheme="minorHAnsi"/>
           </w:rPr>
           <w:t>Vista</w:t>
         </w:r>
         <w:r>
           <w:rPr>
+            <w:rFonts w:asciiTheme="minorHAnsi" w:hAnsiTheme="minorHAnsi" w:cstheme="minorHAnsi"/>
             <w:webHidden/>
           </w:rPr>
           <w:tab/>
         </w:r>
         <w:r>
           <w:rPr>
+            <w:rFonts w:asciiTheme="minorHAnsi" w:hAnsiTheme="minorHAnsi" w:cstheme="minorHAnsi"/>
             <w:webHidden/>
           </w:rPr>
           <w:fldChar w:fldCharType="begin"/>
         </w:r>
         <w:r>
           <w:rPr>
+            <w:rFonts w:asciiTheme="minorHAnsi" w:hAnsiTheme="minorHAnsi" w:cstheme="minorHAnsi"/>
             <w:webHidden/>
           </w:rPr>
-          <w:instrText xml:space="preserve"> PAGEREF _Toc39161235 \h </w:instrText>
+          <w:instrText xml:space="preserve"> PAGEREF _Toc39511290 \h </w:instrText>
         </w:r>
         <w:r>
           <w:rPr>
+            <w:rFonts w:asciiTheme="minorHAnsi" w:hAnsiTheme="minorHAnsi" w:cstheme="minorHAnsi"/>
             <w:webHidden/>
           </w:rPr>
         </w:r>
         <w:r>
           <w:rPr>
+            <w:rFonts w:asciiTheme="minorHAnsi" w:hAnsiTheme="minorHAnsi" w:cstheme="minorHAnsi"/>
             <w:webHidden/>
           </w:rPr>
           <w:fldChar w:fldCharType="separate"/>
         </w:r>
         <w:r>
           <w:rPr>
+            <w:rFonts w:asciiTheme="minorHAnsi" w:hAnsiTheme="minorHAnsi" w:cstheme="minorHAnsi"/>
             <w:webHidden/>
           </w:rPr>
           <w:t>4</w:t>
         </w:r>
         <w:r>
           <w:rPr>
+            <w:rFonts w:asciiTheme="minorHAnsi" w:hAnsiTheme="minorHAnsi" w:cstheme="minorHAnsi"/>
             <w:webHidden/>
           </w:rPr>
           <w:fldChar w:fldCharType="end"/>
@@ -1084,20 +1102,21 @@
       <w:pPr>
         <w:pStyle w:val="TDC1"/>
         <w:rPr>
-          <w:rFonts w:asciiTheme="minorHAnsi" w:hAnsiTheme="minorHAnsi" w:cstheme="minorBidi"/>
+          <w:rFonts w:asciiTheme="minorHAnsi" w:hAnsiTheme="minorHAnsi" w:cstheme="minorHAnsi"/>
           <w:sz w:val="22"/>
         </w:rPr>
       </w:pPr>
-      <w:hyperlink w:anchor="_Toc39161236" w:history="1">
+      <w:hyperlink w:anchor="_Toc39511291" w:history="1">
         <w:r>
           <w:rPr>
             <w:rStyle w:val="Hipervnculo"/>
+            <w:rFonts w:asciiTheme="minorHAnsi" w:hAnsiTheme="minorHAnsi" w:cstheme="minorHAnsi"/>
           </w:rPr>
           <w:t>3.</w:t>
         </w:r>
         <w:r>
           <w:rPr>
-            <w:rFonts w:asciiTheme="minorHAnsi" w:hAnsiTheme="minorHAnsi" w:cstheme="minorBidi"/>
+            <w:rFonts w:asciiTheme="minorHAnsi" w:hAnsiTheme="minorHAnsi" w:cstheme="minorHAnsi"/>
             <w:sz w:val="22"/>
           </w:rPr>
           <w:tab/>
@@ -1105,46 +1124,54 @@
         <w:r>
           <w:rPr>
             <w:rStyle w:val="Hipervnculo"/>
+            <w:rFonts w:asciiTheme="minorHAnsi" w:hAnsiTheme="minorHAnsi" w:cstheme="minorHAnsi"/>
           </w:rPr>
           <w:t>Servidor</w:t>
         </w:r>
         <w:r>
           <w:rPr>
+            <w:rFonts w:asciiTheme="minorHAnsi" w:hAnsiTheme="minorHAnsi" w:cstheme="minorHAnsi"/>
             <w:webHidden/>
           </w:rPr>
           <w:tab/>
         </w:r>
         <w:r>
           <w:rPr>
+            <w:rFonts w:asciiTheme="minorHAnsi" w:hAnsiTheme="minorHAnsi" w:cstheme="minorHAnsi"/>
             <w:webHidden/>
           </w:rPr>
           <w:fldChar w:fldCharType="begin"/>
         </w:r>
         <w:r>
           <w:rPr>
+            <w:rFonts w:asciiTheme="minorHAnsi" w:hAnsiTheme="minorHAnsi" w:cstheme="minorHAnsi"/>
             <w:webHidden/>
           </w:rPr>
-          <w:instrText xml:space="preserve"> PAGEREF _Toc39161236 \h </w:instrText>
+          <w:instrText xml:space="preserve"> PAGEREF _Toc39511291 \h </w:instrText>
         </w:r>
         <w:r>
           <w:rPr>
+            <w:rFonts w:asciiTheme="minorHAnsi" w:hAnsiTheme="minorHAnsi" w:cstheme="minorHAnsi"/>
             <w:webHidden/>
           </w:rPr>
         </w:r>
         <w:r>
           <w:rPr>
+            <w:rFonts w:asciiTheme="minorHAnsi" w:hAnsiTheme="minorHAnsi" w:cstheme="minorHAnsi"/>
             <w:webHidden/>
           </w:rPr>
           <w:fldChar w:fldCharType="separate"/>
         </w:r>
         <w:r>
           <w:rPr>
+            <w:rFonts w:asciiTheme="minorHAnsi" w:hAnsiTheme="minorHAnsi" w:cstheme="minorHAnsi"/>
             <w:webHidden/>
           </w:rPr>
           <w:t>6</w:t>
         </w:r>
         <w:r>
           <w:rPr>
+            <w:rFonts w:asciiTheme="minorHAnsi" w:hAnsiTheme="minorHAnsi" w:cstheme="minorHAnsi"/>
             <w:webHidden/>
           </w:rPr>
           <w:fldChar w:fldCharType="end"/>
@@ -1155,22 +1182,22 @@
       <w:pPr>
         <w:pStyle w:val="TDC2"/>
         <w:rPr>
-          <w:rFonts w:cstheme="minorBidi"/>
+          <w:rFonts w:cstheme="minorHAnsi"/>
           <w:noProof/>
         </w:rPr>
       </w:pPr>
-      <w:hyperlink w:anchor="_Toc39161238" w:history="1">
+      <w:hyperlink w:anchor="_Toc39511293" w:history="1">
         <w:r>
           <w:rPr>
             <w:rStyle w:val="Hipervnculo"/>
-            <w:rFonts w:ascii="Times New Roman" w:hAnsi="Times New Roman"/>
+            <w:rFonts w:cstheme="minorHAnsi"/>
             <w:noProof/>
           </w:rPr>
           <w:t>3.1</w:t>
         </w:r>
         <w:r>
           <w:rPr>
-            <w:rFonts w:cstheme="minorBidi"/>
+            <w:rFonts w:cstheme="minorHAnsi"/>
             <w:noProof/>
           </w:rPr>
           <w:tab/>
@@ -1178,13 +1205,14 @@
         <w:r>
           <w:rPr>
             <w:rStyle w:val="Hipervnculo"/>
-            <w:rFonts w:ascii="Times New Roman" w:hAnsi="Times New Roman"/>
+            <w:rFonts w:cstheme="minorHAnsi"/>
             <w:noProof/>
           </w:rPr>
           <w:t>Base de datos</w:t>
         </w:r>
         <w:r>
           <w:rPr>
+            <w:rFonts w:cstheme="minorHAnsi"/>
             <w:noProof/>
             <w:webHidden/>
           </w:rPr>
@@ -1192,6 +1220,7 @@
         </w:r>
         <w:r>
           <w:rPr>
+            <w:rFonts w:cstheme="minorHAnsi"/>
             <w:noProof/>
             <w:webHidden/>
           </w:rPr>
@@ -1199,19 +1228,22 @@
         </w:r>
         <w:r>
           <w:rPr>
+            <w:rFonts w:cstheme="minorHAnsi"/>
             <w:noProof/>
             <w:webHidden/>
           </w:rPr>
-          <w:instrText xml:space="preserve"> PAGEREF _Toc39161238 \h </w:instrText>
+          <w:instrText xml:space="preserve"> PAGEREF _Toc39511293 \h </w:instrText>
         </w:r>
         <w:r>
           <w:rPr>
+            <w:rFonts w:cstheme="minorHAnsi"/>
             <w:noProof/>
             <w:webHidden/>
           </w:rPr>
         </w:r>
         <w:r>
           <w:rPr>
+            <w:rFonts w:cstheme="minorHAnsi"/>
             <w:noProof/>
             <w:webHidden/>
           </w:rPr>
@@ -1219,6 +1251,7 @@
         </w:r>
         <w:r>
           <w:rPr>
+            <w:rFonts w:cstheme="minorHAnsi"/>
             <w:noProof/>
             <w:webHidden/>
           </w:rPr>
@@ -1226,6 +1259,7 @@
         </w:r>
         <w:r>
           <w:rPr>
+            <w:rFonts w:cstheme="minorHAnsi"/>
             <w:noProof/>
             <w:webHidden/>
           </w:rPr>
@@ -1237,22 +1271,22 @@
       <w:pPr>
         <w:pStyle w:val="TDC2"/>
         <w:rPr>
-          <w:rFonts w:cstheme="minorBidi"/>
+          <w:rFonts w:cstheme="minorHAnsi"/>
           <w:noProof/>
         </w:rPr>
       </w:pPr>
-      <w:hyperlink w:anchor="_Toc39161239" w:history="1">
+      <w:hyperlink w:anchor="_Toc39511294" w:history="1">
         <w:r>
           <w:rPr>
             <w:rStyle w:val="Hipervnculo"/>
-            <w:rFonts w:ascii="Times New Roman" w:hAnsi="Times New Roman"/>
+            <w:rFonts w:cstheme="minorHAnsi"/>
             <w:noProof/>
           </w:rPr>
           <w:t>3.2</w:t>
         </w:r>
         <w:r>
           <w:rPr>
-            <w:rFonts w:cstheme="minorBidi"/>
+            <w:rFonts w:cstheme="minorHAnsi"/>
             <w:noProof/>
           </w:rPr>
           <w:tab/>
@@ -1260,13 +1294,14 @@
         <w:r>
           <w:rPr>
             <w:rStyle w:val="Hipervnculo"/>
-            <w:rFonts w:ascii="Times New Roman" w:hAnsi="Times New Roman"/>
+            <w:rFonts w:cstheme="minorHAnsi"/>
             <w:noProof/>
           </w:rPr>
           <w:t>Modelo</w:t>
         </w:r>
         <w:r>
           <w:rPr>
+            <w:rFonts w:cstheme="minorHAnsi"/>
             <w:noProof/>
             <w:webHidden/>
           </w:rPr>
@@ -1274,6 +1309,7 @@
         </w:r>
         <w:r>
           <w:rPr>
+            <w:rFonts w:cstheme="minorHAnsi"/>
             <w:noProof/>
             <w:webHidden/>
           </w:rPr>
@@ -1281,19 +1317,22 @@
         </w:r>
         <w:r>
           <w:rPr>
+            <w:rFonts w:cstheme="minorHAnsi"/>
             <w:noProof/>
             <w:webHidden/>
           </w:rPr>
-          <w:instrText xml:space="preserve"> PAGEREF _Toc39161239 \h </w:instrText>
+          <w:instrText xml:space="preserve"> PAGEREF _Toc39511294 \h </w:instrText>
         </w:r>
         <w:r>
           <w:rPr>
+            <w:rFonts w:cstheme="minorHAnsi"/>
             <w:noProof/>
             <w:webHidden/>
           </w:rPr>
         </w:r>
         <w:r>
           <w:rPr>
+            <w:rFonts w:cstheme="minorHAnsi"/>
             <w:noProof/>
             <w:webHidden/>
           </w:rPr>
@@ -1301,6 +1340,7 @@
         </w:r>
         <w:r>
           <w:rPr>
+            <w:rFonts w:cstheme="minorHAnsi"/>
             <w:noProof/>
             <w:webHidden/>
           </w:rPr>
@@ -1308,6 +1348,7 @@
         </w:r>
         <w:r>
           <w:rPr>
+            <w:rFonts w:cstheme="minorHAnsi"/>
             <w:noProof/>
             <w:webHidden/>
           </w:rPr>
@@ -1319,22 +1360,22 @@
       <w:pPr>
         <w:pStyle w:val="TDC2"/>
         <w:rPr>
-          <w:rFonts w:cstheme="minorBidi"/>
+          <w:rFonts w:cstheme="minorHAnsi"/>
           <w:noProof/>
         </w:rPr>
       </w:pPr>
-      <w:hyperlink w:anchor="_Toc39161240" w:history="1">
+      <w:hyperlink w:anchor="_Toc39511295" w:history="1">
         <w:r>
           <w:rPr>
             <w:rStyle w:val="Hipervnculo"/>
-            <w:rFonts w:ascii="Times New Roman" w:hAnsi="Times New Roman"/>
+            <w:rFonts w:cstheme="minorHAnsi"/>
             <w:noProof/>
           </w:rPr>
           <w:t>3.3</w:t>
         </w:r>
         <w:r>
           <w:rPr>
-            <w:rFonts w:cstheme="minorBidi"/>
+            <w:rFonts w:cstheme="minorHAnsi"/>
             <w:noProof/>
           </w:rPr>
           <w:tab/>
@@ -1342,13 +1383,14 @@
         <w:r>
           <w:rPr>
             <w:rStyle w:val="Hipervnculo"/>
-            <w:rFonts w:ascii="Times New Roman" w:hAnsi="Times New Roman"/>
+            <w:rFonts w:cstheme="minorHAnsi"/>
             <w:noProof/>
           </w:rPr>
           <w:t>Controladores</w:t>
         </w:r>
         <w:r>
           <w:rPr>
+            <w:rFonts w:cstheme="minorHAnsi"/>
             <w:noProof/>
             <w:webHidden/>
           </w:rPr>
@@ -1356,6 +1398,7 @@
         </w:r>
         <w:r>
           <w:rPr>
+            <w:rFonts w:cstheme="minorHAnsi"/>
             <w:noProof/>
             <w:webHidden/>
           </w:rPr>
@@ -1363,19 +1406,22 @@
         </w:r>
         <w:r>
           <w:rPr>
+            <w:rFonts w:cstheme="minorHAnsi"/>
             <w:noProof/>
             <w:webHidden/>
           </w:rPr>
-          <w:instrText xml:space="preserve"> PAGEREF _Toc39161240 \h </w:instrText>
+          <w:instrText xml:space="preserve"> PAGEREF _Toc39511295 \h </w:instrText>
         </w:r>
         <w:r>
           <w:rPr>
+            <w:rFonts w:cstheme="minorHAnsi"/>
             <w:noProof/>
             <w:webHidden/>
           </w:rPr>
         </w:r>
         <w:r>
           <w:rPr>
+            <w:rFonts w:cstheme="minorHAnsi"/>
             <w:noProof/>
             <w:webHidden/>
           </w:rPr>
@@ -1383,6 +1429,7 @@
         </w:r>
         <w:r>
           <w:rPr>
+            <w:rFonts w:cstheme="minorHAnsi"/>
             <w:noProof/>
             <w:webHidden/>
           </w:rPr>
@@ -1390,6 +1437,7 @@
         </w:r>
         <w:r>
           <w:rPr>
+            <w:rFonts w:cstheme="minorHAnsi"/>
             <w:noProof/>
             <w:webHidden/>
           </w:rPr>
@@ -1401,20 +1449,21 @@
       <w:pPr>
         <w:pStyle w:val="TDC1"/>
         <w:rPr>
-          <w:rFonts w:asciiTheme="minorHAnsi" w:hAnsiTheme="minorHAnsi" w:cstheme="minorBidi"/>
+          <w:rFonts w:asciiTheme="minorHAnsi" w:hAnsiTheme="minorHAnsi" w:cstheme="minorHAnsi"/>
           <w:sz w:val="22"/>
         </w:rPr>
       </w:pPr>
-      <w:hyperlink w:anchor="_Toc39161241" w:history="1">
+      <w:hyperlink w:anchor="_Toc39511296" w:history="1">
         <w:r>
           <w:rPr>
             <w:rStyle w:val="Hipervnculo"/>
+            <w:rFonts w:asciiTheme="minorHAnsi" w:hAnsiTheme="minorHAnsi" w:cstheme="minorHAnsi"/>
           </w:rPr>
           <w:t>4.</w:t>
         </w:r>
         <w:r>
           <w:rPr>
-            <w:rFonts w:asciiTheme="minorHAnsi" w:hAnsiTheme="minorHAnsi" w:cstheme="minorBidi"/>
+            <w:rFonts w:asciiTheme="minorHAnsi" w:hAnsiTheme="minorHAnsi" w:cstheme="minorHAnsi"/>
             <w:sz w:val="22"/>
           </w:rPr>
           <w:tab/>
@@ -1422,46 +1471,54 @@
         <w:r>
           <w:rPr>
             <w:rStyle w:val="Hipervnculo"/>
+            <w:rFonts w:asciiTheme="minorHAnsi" w:hAnsiTheme="minorHAnsi" w:cstheme="minorHAnsi"/>
           </w:rPr>
           <w:t>Patrones</w:t>
         </w:r>
         <w:r>
           <w:rPr>
+            <w:rFonts w:asciiTheme="minorHAnsi" w:hAnsiTheme="minorHAnsi" w:cstheme="minorHAnsi"/>
             <w:webHidden/>
           </w:rPr>
           <w:tab/>
         </w:r>
         <w:r>
           <w:rPr>
+            <w:rFonts w:asciiTheme="minorHAnsi" w:hAnsiTheme="minorHAnsi" w:cstheme="minorHAnsi"/>
             <w:webHidden/>
           </w:rPr>
           <w:fldChar w:fldCharType="begin"/>
         </w:r>
         <w:r>
           <w:rPr>
+            <w:rFonts w:asciiTheme="minorHAnsi" w:hAnsiTheme="minorHAnsi" w:cstheme="minorHAnsi"/>
             <w:webHidden/>
           </w:rPr>
-          <w:instrText xml:space="preserve"> PAGEREF _Toc39161241 \h </w:instrText>
+          <w:instrText xml:space="preserve"> PAGEREF _Toc39511296 \h </w:instrText>
         </w:r>
         <w:r>
           <w:rPr>
+            <w:rFonts w:asciiTheme="minorHAnsi" w:hAnsiTheme="minorHAnsi" w:cstheme="minorHAnsi"/>
             <w:webHidden/>
           </w:rPr>
         </w:r>
         <w:r>
           <w:rPr>
+            <w:rFonts w:asciiTheme="minorHAnsi" w:hAnsiTheme="minorHAnsi" w:cstheme="minorHAnsi"/>
             <w:webHidden/>
           </w:rPr>
           <w:fldChar w:fldCharType="separate"/>
         </w:r>
         <w:r>
           <w:rPr>
+            <w:rFonts w:asciiTheme="minorHAnsi" w:hAnsiTheme="minorHAnsi" w:cstheme="minorHAnsi"/>
             <w:webHidden/>
           </w:rPr>
           <w:t>9</w:t>
         </w:r>
         <w:r>
           <w:rPr>
+            <w:rFonts w:asciiTheme="minorHAnsi" w:hAnsiTheme="minorHAnsi" w:cstheme="minorHAnsi"/>
             <w:webHidden/>
           </w:rPr>
           <w:fldChar w:fldCharType="end"/>
@@ -1472,22 +1529,22 @@
       <w:pPr>
         <w:pStyle w:val="TDC2"/>
         <w:rPr>
-          <w:rFonts w:cstheme="minorBidi"/>
+          <w:rFonts w:cstheme="minorHAnsi"/>
           <w:noProof/>
         </w:rPr>
       </w:pPr>
-      <w:hyperlink w:anchor="_Toc39161242" w:history="1">
+      <w:hyperlink w:anchor="_Toc39511297" w:history="1">
         <w:r>
           <w:rPr>
             <w:rStyle w:val="Hipervnculo"/>
-            <w:rFonts w:ascii="Times New Roman" w:hAnsi="Times New Roman"/>
+            <w:rFonts w:cstheme="minorHAnsi"/>
             <w:noProof/>
           </w:rPr>
           <w:t>4.1</w:t>
         </w:r>
         <w:r>
           <w:rPr>
-            <w:rFonts w:cstheme="minorBidi"/>
+            <w:rFonts w:cstheme="minorHAnsi"/>
             <w:noProof/>
           </w:rPr>
           <w:tab/>
@@ -1495,13 +1552,14 @@
         <w:r>
           <w:rPr>
             <w:rStyle w:val="Hipervnculo"/>
-            <w:rFonts w:ascii="Times New Roman" w:hAnsi="Times New Roman"/>
+            <w:rFonts w:cstheme="minorHAnsi"/>
             <w:noProof/>
           </w:rPr>
           <w:t>MVC</w:t>
         </w:r>
         <w:r>
           <w:rPr>
+            <w:rFonts w:cstheme="minorHAnsi"/>
             <w:noProof/>
             <w:webHidden/>
           </w:rPr>
@@ -1509,6 +1567,7 @@
         </w:r>
         <w:r>
           <w:rPr>
+            <w:rFonts w:cstheme="minorHAnsi"/>
             <w:noProof/>
             <w:webHidden/>
           </w:rPr>
@@ -1516,19 +1575,22 @@
         </w:r>
         <w:r>
           <w:rPr>
+            <w:rFonts w:cstheme="minorHAnsi"/>
             <w:noProof/>
             <w:webHidden/>
           </w:rPr>
-          <w:instrText xml:space="preserve"> PAGEREF _Toc39161242 \h </w:instrText>
+          <w:instrText xml:space="preserve"> PAGEREF _Toc39511297 \h </w:instrText>
         </w:r>
         <w:r>
           <w:rPr>
+            <w:rFonts w:cstheme="minorHAnsi"/>
             <w:noProof/>
             <w:webHidden/>
           </w:rPr>
         </w:r>
         <w:r>
           <w:rPr>
+            <w:rFonts w:cstheme="minorHAnsi"/>
             <w:noProof/>
             <w:webHidden/>
           </w:rPr>
@@ -1536,6 +1598,7 @@
         </w:r>
         <w:r>
           <w:rPr>
+            <w:rFonts w:cstheme="minorHAnsi"/>
             <w:noProof/>
             <w:webHidden/>
           </w:rPr>
@@ -1543,6 +1606,7 @@
         </w:r>
         <w:r>
           <w:rPr>
+            <w:rFonts w:cstheme="minorHAnsi"/>
             <w:noProof/>
             <w:webHidden/>
           </w:rPr>
@@ -1554,22 +1618,22 @@
       <w:pPr>
         <w:pStyle w:val="TDC2"/>
         <w:rPr>
-          <w:rFonts w:cstheme="minorBidi"/>
+          <w:rFonts w:cstheme="minorHAnsi"/>
           <w:noProof/>
         </w:rPr>
       </w:pPr>
-      <w:hyperlink w:anchor="_Toc39161243" w:history="1">
+      <w:hyperlink w:anchor="_Toc39511298" w:history="1">
         <w:r>
           <w:rPr>
             <w:rStyle w:val="Hipervnculo"/>
-            <w:rFonts w:ascii="Times New Roman" w:hAnsi="Times New Roman"/>
+            <w:rFonts w:cstheme="minorHAnsi"/>
             <w:noProof/>
           </w:rPr>
           <w:t>4.2</w:t>
         </w:r>
         <w:r>
           <w:rPr>
-            <w:rFonts w:cstheme="minorBidi"/>
+            <w:rFonts w:cstheme="minorHAnsi"/>
             <w:noProof/>
           </w:rPr>
           <w:tab/>
@@ -1577,13 +1641,14 @@
         <w:r>
           <w:rPr>
             <w:rStyle w:val="Hipervnculo"/>
-            <w:rFonts w:ascii="Times New Roman" w:hAnsi="Times New Roman"/>
+            <w:rFonts w:cstheme="minorHAnsi"/>
             <w:noProof/>
           </w:rPr>
           <w:t>Observer</w:t>
         </w:r>
         <w:r>
           <w:rPr>
+            <w:rFonts w:cstheme="minorHAnsi"/>
             <w:noProof/>
             <w:webHidden/>
           </w:rPr>
@@ -1591,6 +1656,7 @@
         </w:r>
         <w:r>
           <w:rPr>
+            <w:rFonts w:cstheme="minorHAnsi"/>
             <w:noProof/>
             <w:webHidden/>
           </w:rPr>
@@ -1598,19 +1664,22 @@
         </w:r>
         <w:r>
           <w:rPr>
+            <w:rFonts w:cstheme="minorHAnsi"/>
             <w:noProof/>
             <w:webHidden/>
           </w:rPr>
-          <w:instrText xml:space="preserve"> PAGEREF _Toc39161243 \h </w:instrText>
+          <w:instrText xml:space="preserve"> PAGEREF _Toc39511298 \h </w:instrText>
         </w:r>
         <w:r>
           <w:rPr>
+            <w:rFonts w:cstheme="minorHAnsi"/>
             <w:noProof/>
             <w:webHidden/>
           </w:rPr>
         </w:r>
         <w:r>
           <w:rPr>
+            <w:rFonts w:cstheme="minorHAnsi"/>
             <w:noProof/>
             <w:webHidden/>
           </w:rPr>
@@ -1618,6 +1687,7 @@
         </w:r>
         <w:r>
           <w:rPr>
+            <w:rFonts w:cstheme="minorHAnsi"/>
             <w:noProof/>
             <w:webHidden/>
           </w:rPr>
@@ -1625,6 +1695,7 @@
         </w:r>
         <w:r>
           <w:rPr>
+            <w:rFonts w:cstheme="minorHAnsi"/>
             <w:noProof/>
             <w:webHidden/>
           </w:rPr>
@@ -1636,22 +1707,22 @@
       <w:pPr>
         <w:pStyle w:val="TDC2"/>
         <w:rPr>
-          <w:rFonts w:cstheme="minorBidi"/>
+          <w:rFonts w:cstheme="minorHAnsi"/>
           <w:noProof/>
         </w:rPr>
       </w:pPr>
-      <w:hyperlink w:anchor="_Toc39161244" w:history="1">
+      <w:hyperlink w:anchor="_Toc39511299" w:history="1">
         <w:r>
           <w:rPr>
             <w:rStyle w:val="Hipervnculo"/>
-            <w:rFonts w:ascii="Times New Roman" w:hAnsi="Times New Roman"/>
+            <w:rFonts w:cstheme="minorHAnsi"/>
             <w:noProof/>
           </w:rPr>
           <w:t>4.3</w:t>
         </w:r>
         <w:r>
           <w:rPr>
-            <w:rFonts w:cstheme="minorBidi"/>
+            <w:rFonts w:cstheme="minorHAnsi"/>
             <w:noProof/>
           </w:rPr>
           <w:tab/>
@@ -1659,13 +1730,14 @@
         <w:r>
           <w:rPr>
             <w:rStyle w:val="Hipervnculo"/>
-            <w:rFonts w:ascii="Times New Roman" w:hAnsi="Times New Roman"/>
+            <w:rFonts w:cstheme="minorHAnsi"/>
             <w:noProof/>
           </w:rPr>
           <w:t>Transfer</w:t>
         </w:r>
         <w:r>
           <w:rPr>
+            <w:rFonts w:cstheme="minorHAnsi"/>
             <w:noProof/>
             <w:webHidden/>
           </w:rPr>
@@ -1673,6 +1745,7 @@
         </w:r>
         <w:r>
           <w:rPr>
+            <w:rFonts w:cstheme="minorHAnsi"/>
             <w:noProof/>
             <w:webHidden/>
           </w:rPr>
@@ -1680,19 +1753,22 @@
         </w:r>
         <w:r>
           <w:rPr>
+            <w:rFonts w:cstheme="minorHAnsi"/>
             <w:noProof/>
             <w:webHidden/>
           </w:rPr>
-          <w:instrText xml:space="preserve"> PAGEREF _Toc39161244 \h </w:instrText>
+          <w:instrText xml:space="preserve"> PAGEREF _Toc39511299 \h </w:instrText>
         </w:r>
         <w:r>
           <w:rPr>
+            <w:rFonts w:cstheme="minorHAnsi"/>
             <w:noProof/>
             <w:webHidden/>
           </w:rPr>
         </w:r>
         <w:r>
           <w:rPr>
+            <w:rFonts w:cstheme="minorHAnsi"/>
             <w:noProof/>
             <w:webHidden/>
           </w:rPr>
@@ -1700,6 +1776,7 @@
         </w:r>
         <w:r>
           <w:rPr>
+            <w:rFonts w:cstheme="minorHAnsi"/>
             <w:noProof/>
             <w:webHidden/>
           </w:rPr>
@@ -1707,6 +1784,7 @@
         </w:r>
         <w:r>
           <w:rPr>
+            <w:rFonts w:cstheme="minorHAnsi"/>
             <w:noProof/>
             <w:webHidden/>
           </w:rPr>
@@ -1718,22 +1796,22 @@
       <w:pPr>
         <w:pStyle w:val="TDC2"/>
         <w:rPr>
-          <w:rFonts w:cstheme="minorBidi"/>
+          <w:rFonts w:cstheme="minorHAnsi"/>
           <w:noProof/>
         </w:rPr>
       </w:pPr>
-      <w:hyperlink w:anchor="_Toc39161245" w:history="1">
+      <w:hyperlink w:anchor="_Toc39511300" w:history="1">
         <w:r>
           <w:rPr>
             <w:rStyle w:val="Hipervnculo"/>
-            <w:rFonts w:ascii="Times New Roman" w:hAnsi="Times New Roman"/>
+            <w:rFonts w:cstheme="minorHAnsi"/>
             <w:noProof/>
           </w:rPr>
           <w:t>4.4</w:t>
         </w:r>
         <w:r>
           <w:rPr>
-            <w:rFonts w:cstheme="minorBidi"/>
+            <w:rFonts w:cstheme="minorHAnsi"/>
             <w:noProof/>
           </w:rPr>
           <w:tab/>
@@ -1741,13 +1819,14 @@
         <w:r>
           <w:rPr>
             <w:rStyle w:val="Hipervnculo"/>
-            <w:rFonts w:ascii="Times New Roman" w:hAnsi="Times New Roman"/>
+            <w:rFonts w:cstheme="minorHAnsi"/>
             <w:noProof/>
           </w:rPr>
           <w:t>DAO</w:t>
         </w:r>
         <w:r>
           <w:rPr>
+            <w:rFonts w:cstheme="minorHAnsi"/>
             <w:noProof/>
             <w:webHidden/>
           </w:rPr>
@@ -1755,6 +1834,7 @@
         </w:r>
         <w:r>
           <w:rPr>
+            <w:rFonts w:cstheme="minorHAnsi"/>
             <w:noProof/>
             <w:webHidden/>
           </w:rPr>
@@ -1762,19 +1842,22 @@
         </w:r>
         <w:r>
           <w:rPr>
+            <w:rFonts w:cstheme="minorHAnsi"/>
             <w:noProof/>
             <w:webHidden/>
           </w:rPr>
-          <w:instrText xml:space="preserve"> PAGEREF _Toc39161245 \h </w:instrText>
+          <w:instrText xml:space="preserve"> PAGEREF _Toc39511300 \h </w:instrText>
         </w:r>
         <w:r>
           <w:rPr>
+            <w:rFonts w:cstheme="minorHAnsi"/>
             <w:noProof/>
             <w:webHidden/>
           </w:rPr>
         </w:r>
         <w:r>
           <w:rPr>
+            <w:rFonts w:cstheme="minorHAnsi"/>
             <w:noProof/>
             <w:webHidden/>
           </w:rPr>
@@ -1782,6 +1865,7 @@
         </w:r>
         <w:r>
           <w:rPr>
+            <w:rFonts w:cstheme="minorHAnsi"/>
             <w:noProof/>
             <w:webHidden/>
           </w:rPr>
@@ -1789,6 +1873,7 @@
         </w:r>
         <w:r>
           <w:rPr>
+            <w:rFonts w:cstheme="minorHAnsi"/>
             <w:noProof/>
             <w:webHidden/>
           </w:rPr>
@@ -1800,22 +1885,22 @@
       <w:pPr>
         <w:pStyle w:val="TDC2"/>
         <w:rPr>
-          <w:rFonts w:cstheme="minorBidi"/>
+          <w:rFonts w:cstheme="minorHAnsi"/>
           <w:noProof/>
         </w:rPr>
       </w:pPr>
-      <w:hyperlink w:anchor="_Toc39161246" w:history="1">
+      <w:hyperlink w:anchor="_Toc39511301" w:history="1">
         <w:r>
           <w:rPr>
             <w:rStyle w:val="Hipervnculo"/>
-            <w:rFonts w:ascii="Times New Roman" w:hAnsi="Times New Roman"/>
+            <w:rFonts w:cstheme="minorHAnsi"/>
             <w:noProof/>
           </w:rPr>
           <w:t>4.5</w:t>
         </w:r>
         <w:r>
           <w:rPr>
-            <w:rFonts w:cstheme="minorBidi"/>
+            <w:rFonts w:cstheme="minorHAnsi"/>
             <w:noProof/>
           </w:rPr>
           <w:tab/>
@@ -1823,13 +1908,14 @@
         <w:r>
           <w:rPr>
             <w:rStyle w:val="Hipervnculo"/>
-            <w:rFonts w:ascii="Times New Roman" w:hAnsi="Times New Roman"/>
+            <w:rFonts w:cstheme="minorHAnsi"/>
             <w:noProof/>
           </w:rPr>
           <w:t>Singleton</w:t>
         </w:r>
         <w:r>
           <w:rPr>
+            <w:rFonts w:cstheme="minorHAnsi"/>
             <w:noProof/>
             <w:webHidden/>
           </w:rPr>
@@ -1837,6 +1923,7 @@
         </w:r>
         <w:r>
           <w:rPr>
+            <w:rFonts w:cstheme="minorHAnsi"/>
             <w:noProof/>
             <w:webHidden/>
           </w:rPr>
@@ -1844,19 +1931,22 @@
         </w:r>
         <w:r>
           <w:rPr>
+            <w:rFonts w:cstheme="minorHAnsi"/>
             <w:noProof/>
             <w:webHidden/>
           </w:rPr>
-          <w:instrText xml:space="preserve"> PAGEREF _Toc39161246 \h </w:instrText>
+          <w:instrText xml:space="preserve"> PAGEREF _Toc39511301 \h </w:instrText>
         </w:r>
         <w:r>
           <w:rPr>
+            <w:rFonts w:cstheme="minorHAnsi"/>
             <w:noProof/>
             <w:webHidden/>
           </w:rPr>
         </w:r>
         <w:r>
           <w:rPr>
+            <w:rFonts w:cstheme="minorHAnsi"/>
             <w:noProof/>
             <w:webHidden/>
           </w:rPr>
@@ -1864,6 +1954,7 @@
         </w:r>
         <w:r>
           <w:rPr>
+            <w:rFonts w:cstheme="minorHAnsi"/>
             <w:noProof/>
             <w:webHidden/>
           </w:rPr>
@@ -1871,6 +1962,7 @@
         </w:r>
         <w:r>
           <w:rPr>
+            <w:rFonts w:cstheme="minorHAnsi"/>
             <w:noProof/>
             <w:webHidden/>
           </w:rPr>
@@ -1882,22 +1974,22 @@
       <w:pPr>
         <w:pStyle w:val="TDC2"/>
         <w:rPr>
-          <w:rFonts w:cstheme="minorBidi"/>
+          <w:rFonts w:cstheme="minorHAnsi"/>
           <w:noProof/>
         </w:rPr>
       </w:pPr>
-      <w:hyperlink w:anchor="_Toc39161247" w:history="1">
+      <w:hyperlink w:anchor="_Toc39511302" w:history="1">
         <w:r>
           <w:rPr>
             <w:rStyle w:val="Hipervnculo"/>
-            <w:rFonts w:ascii="Times New Roman" w:hAnsi="Times New Roman"/>
+            <w:rFonts w:cstheme="minorHAnsi"/>
             <w:noProof/>
           </w:rPr>
           <w:t>4.6</w:t>
         </w:r>
         <w:r>
           <w:rPr>
-            <w:rFonts w:cstheme="minorBidi"/>
+            <w:rFonts w:cstheme="minorHAnsi"/>
             <w:noProof/>
           </w:rPr>
           <w:tab/>
@@ -1905,13 +1997,14 @@
         <w:r>
           <w:rPr>
             <w:rStyle w:val="Hipervnculo"/>
-            <w:rFonts w:ascii="Times New Roman" w:hAnsi="Times New Roman"/>
+            <w:rFonts w:cstheme="minorHAnsi"/>
             <w:noProof/>
           </w:rPr>
           <w:t>Application Service</w:t>
         </w:r>
         <w:r>
           <w:rPr>
+            <w:rFonts w:cstheme="minorHAnsi"/>
             <w:noProof/>
             <w:webHidden/>
           </w:rPr>
@@ -1919,6 +2012,7 @@
         </w:r>
         <w:r>
           <w:rPr>
+            <w:rFonts w:cstheme="minorHAnsi"/>
             <w:noProof/>
             <w:webHidden/>
           </w:rPr>
@@ -1926,19 +2020,22 @@
         </w:r>
         <w:r>
           <w:rPr>
+            <w:rFonts w:cstheme="minorHAnsi"/>
             <w:noProof/>
             <w:webHidden/>
           </w:rPr>
-          <w:instrText xml:space="preserve"> PAGEREF _Toc39161247 \h </w:instrText>
+          <w:instrText xml:space="preserve"> PAGEREF _Toc39511302 \h </w:instrText>
         </w:r>
         <w:r>
           <w:rPr>
+            <w:rFonts w:cstheme="minorHAnsi"/>
             <w:noProof/>
             <w:webHidden/>
           </w:rPr>
         </w:r>
         <w:r>
           <w:rPr>
+            <w:rFonts w:cstheme="minorHAnsi"/>
             <w:noProof/>
             <w:webHidden/>
           </w:rPr>
@@ -1946,6 +2043,7 @@
         </w:r>
         <w:r>
           <w:rPr>
+            <w:rFonts w:cstheme="minorHAnsi"/>
             <w:noProof/>
             <w:webHidden/>
           </w:rPr>
@@ -1953,6 +2051,7 @@
         </w:r>
         <w:r>
           <w:rPr>
+            <w:rFonts w:cstheme="minorHAnsi"/>
             <w:noProof/>
             <w:webHidden/>
           </w:rPr>
@@ -1964,22 +2063,22 @@
       <w:pPr>
         <w:pStyle w:val="TDC2"/>
         <w:rPr>
-          <w:rFonts w:cstheme="minorBidi"/>
+          <w:rFonts w:cstheme="minorHAnsi"/>
           <w:noProof/>
         </w:rPr>
       </w:pPr>
-      <w:hyperlink w:anchor="_Toc39161248" w:history="1">
+      <w:hyperlink w:anchor="_Toc39511303" w:history="1">
         <w:r>
           <w:rPr>
             <w:rStyle w:val="Hipervnculo"/>
-            <w:rFonts w:ascii="Times New Roman" w:hAnsi="Times New Roman"/>
+            <w:rFonts w:cstheme="minorHAnsi"/>
             <w:noProof/>
           </w:rPr>
           <w:t>4.7</w:t>
         </w:r>
         <w:r>
           <w:rPr>
-            <w:rFonts w:cstheme="minorBidi"/>
+            <w:rFonts w:cstheme="minorHAnsi"/>
             <w:noProof/>
           </w:rPr>
           <w:tab/>
@@ -1987,13 +2086,14 @@
         <w:r>
           <w:rPr>
             <w:rStyle w:val="Hipervnculo"/>
-            <w:rFonts w:ascii="Times New Roman" w:hAnsi="Times New Roman"/>
+            <w:rFonts w:cstheme="minorHAnsi"/>
             <w:noProof/>
           </w:rPr>
           <w:t>Abstract Factory</w:t>
         </w:r>
         <w:r>
           <w:rPr>
+            <w:rFonts w:cstheme="minorHAnsi"/>
             <w:noProof/>
             <w:webHidden/>
           </w:rPr>
@@ -2001,6 +2101,7 @@
         </w:r>
         <w:r>
           <w:rPr>
+            <w:rFonts w:cstheme="minorHAnsi"/>
             <w:noProof/>
             <w:webHidden/>
           </w:rPr>
@@ -2008,19 +2109,22 @@
         </w:r>
         <w:r>
           <w:rPr>
+            <w:rFonts w:cstheme="minorHAnsi"/>
             <w:noProof/>
             <w:webHidden/>
           </w:rPr>
-          <w:instrText xml:space="preserve"> PAGEREF _Toc39161248 \h </w:instrText>
+          <w:instrText xml:space="preserve"> PAGEREF _Toc39511303 \h </w:instrText>
         </w:r>
         <w:r>
           <w:rPr>
+            <w:rFonts w:cstheme="minorHAnsi"/>
             <w:noProof/>
             <w:webHidden/>
           </w:rPr>
         </w:r>
         <w:r>
           <w:rPr>
+            <w:rFonts w:cstheme="minorHAnsi"/>
             <w:noProof/>
             <w:webHidden/>
           </w:rPr>
@@ -2028,6 +2132,7 @@
         </w:r>
         <w:r>
           <w:rPr>
+            <w:rFonts w:cstheme="minorHAnsi"/>
             <w:noProof/>
             <w:webHidden/>
           </w:rPr>
@@ -2035,6 +2140,7 @@
         </w:r>
         <w:r>
           <w:rPr>
+            <w:rFonts w:cstheme="minorHAnsi"/>
             <w:noProof/>
             <w:webHidden/>
           </w:rPr>
@@ -2046,22 +2152,22 @@
       <w:pPr>
         <w:pStyle w:val="TDC2"/>
         <w:rPr>
-          <w:rFonts w:cstheme="minorBidi"/>
+          <w:rFonts w:cstheme="minorHAnsi"/>
           <w:noProof/>
         </w:rPr>
       </w:pPr>
-      <w:hyperlink w:anchor="_Toc39161249" w:history="1">
+      <w:hyperlink w:anchor="_Toc39511304" w:history="1">
         <w:r>
           <w:rPr>
             <w:rStyle w:val="Hipervnculo"/>
-            <w:rFonts w:ascii="Times New Roman" w:hAnsi="Times New Roman"/>
+            <w:rFonts w:cstheme="minorHAnsi"/>
             <w:noProof/>
           </w:rPr>
           <w:t>4.8</w:t>
         </w:r>
         <w:r>
           <w:rPr>
-            <w:rFonts w:cstheme="minorBidi"/>
+            <w:rFonts w:cstheme="minorHAnsi"/>
             <w:noProof/>
           </w:rPr>
           <w:tab/>
@@ -2069,13 +2175,14 @@
         <w:r>
           <w:rPr>
             <w:rStyle w:val="Hipervnculo"/>
-            <w:rFonts w:ascii="Times New Roman" w:hAnsi="Times New Roman"/>
+            <w:rFonts w:cstheme="minorHAnsi"/>
             <w:noProof/>
           </w:rPr>
-          <w:t>Adapter</w:t>
+          <w:t>Transfer Object Assembler (TOA)</w:t>
         </w:r>
         <w:r>
           <w:rPr>
+            <w:rFonts w:cstheme="minorHAnsi"/>
             <w:noProof/>
             <w:webHidden/>
           </w:rPr>
@@ -2083,6 +2190,7 @@
         </w:r>
         <w:r>
           <w:rPr>
+            <w:rFonts w:cstheme="minorHAnsi"/>
             <w:noProof/>
             <w:webHidden/>
           </w:rPr>
@@ -2090,19 +2198,22 @@
         </w:r>
         <w:r>
           <w:rPr>
+            <w:rFonts w:cstheme="minorHAnsi"/>
             <w:noProof/>
             <w:webHidden/>
           </w:rPr>
-          <w:instrText xml:space="preserve"> PAGEREF _Toc39161249 \h </w:instrText>
+          <w:instrText xml:space="preserve"> PAGEREF _Toc39511304 \h </w:instrText>
         </w:r>
         <w:r>
           <w:rPr>
+            <w:rFonts w:cstheme="minorHAnsi"/>
             <w:noProof/>
             <w:webHidden/>
           </w:rPr>
         </w:r>
         <w:r>
           <w:rPr>
+            <w:rFonts w:cstheme="minorHAnsi"/>
             <w:noProof/>
             <w:webHidden/>
           </w:rPr>
@@ -2110,6 +2221,7 @@
         </w:r>
         <w:r>
           <w:rPr>
+            <w:rFonts w:cstheme="minorHAnsi"/>
             <w:noProof/>
             <w:webHidden/>
           </w:rPr>
@@ -2117,6 +2229,7 @@
         </w:r>
         <w:r>
           <w:rPr>
+            <w:rFonts w:cstheme="minorHAnsi"/>
             <w:noProof/>
             <w:webHidden/>
           </w:rPr>
@@ -2126,6 +2239,95 @@
     </w:p>
     <w:p>
       <w:pPr>
+        <w:pStyle w:val="TDC2"/>
+        <w:rPr>
+          <w:rFonts w:cstheme="minorHAnsi"/>
+          <w:noProof/>
+        </w:rPr>
+      </w:pPr>
+      <w:hyperlink w:anchor="_Toc39511305" w:history="1">
+        <w:r>
+          <w:rPr>
+            <w:rStyle w:val="Hipervnculo"/>
+            <w:rFonts w:cstheme="minorHAnsi"/>
+            <w:noProof/>
+          </w:rPr>
+          <w:t>4.9</w:t>
+        </w:r>
+        <w:r>
+          <w:rPr>
+            <w:rFonts w:cstheme="minorHAnsi"/>
+            <w:noProof/>
+          </w:rPr>
+          <w:tab/>
+        </w:r>
+        <w:r>
+          <w:rPr>
+            <w:rStyle w:val="Hipervnculo"/>
+            <w:rFonts w:cstheme="minorHAnsi"/>
+            <w:noProof/>
+          </w:rPr>
+          <w:t>Adapter</w:t>
+        </w:r>
+        <w:r>
+          <w:rPr>
+            <w:rFonts w:cstheme="minorHAnsi"/>
+            <w:noProof/>
+            <w:webHidden/>
+          </w:rPr>
+          <w:tab/>
+        </w:r>
+        <w:r>
+          <w:rPr>
+            <w:rFonts w:cstheme="minorHAnsi"/>
+            <w:noProof/>
+            <w:webHidden/>
+          </w:rPr>
+          <w:fldChar w:fldCharType="begin"/>
+        </w:r>
+        <w:r>
+          <w:rPr>
+            <w:rFonts w:cstheme="minorHAnsi"/>
+            <w:noProof/>
+            <w:webHidden/>
+          </w:rPr>
+          <w:instrText xml:space="preserve"> PAGEREF _Toc39511305 \h </w:instrText>
+        </w:r>
+        <w:r>
+          <w:rPr>
+            <w:rFonts w:cstheme="minorHAnsi"/>
+            <w:noProof/>
+            <w:webHidden/>
+          </w:rPr>
+        </w:r>
+        <w:r>
+          <w:rPr>
+            <w:rFonts w:cstheme="minorHAnsi"/>
+            <w:noProof/>
+            <w:webHidden/>
+          </w:rPr>
+          <w:fldChar w:fldCharType="separate"/>
+        </w:r>
+        <w:r>
+          <w:rPr>
+            <w:rFonts w:cstheme="minorHAnsi"/>
+            <w:noProof/>
+            <w:webHidden/>
+          </w:rPr>
+          <w:t>12</w:t>
+        </w:r>
+        <w:r>
+          <w:rPr>
+            <w:rFonts w:cstheme="minorHAnsi"/>
+            <w:noProof/>
+            <w:webHidden/>
+          </w:rPr>
+          <w:fldChar w:fldCharType="end"/>
+        </w:r>
+      </w:hyperlink>
+    </w:p>
+    <w:p>
+      <w:pPr>
         <w:rPr>
           <w:rFonts w:cstheme="minorHAnsi"/>
           <w:sz w:val="24"/>
@@ -2167,7 +2369,7 @@
           <w:rFonts w:ascii="Times New Roman" w:hAnsi="Times New Roman"/>
         </w:rPr>
       </w:pPr>
-      <w:bookmarkStart w:id="1" w:name="_Toc39161234"/>
+      <w:bookmarkStart w:id="1" w:name="_Toc39511289"/>
       <w:r>
         <w:rPr>
           <w:rFonts w:ascii="Times New Roman" w:hAnsi="Times New Roman"/>
@@ -2701,7 +2903,7 @@
           <w:u w:val="single"/>
         </w:rPr>
       </w:pPr>
-      <w:bookmarkStart w:id="2" w:name="_Toc39161235"/>
+      <w:bookmarkStart w:id="2" w:name="_Toc39511290"/>
       <w:r>
         <w:rPr>
           <w:rFonts w:ascii="Times New Roman" w:hAnsi="Times New Roman"/>
@@ -4816,7 +5018,7 @@
           <w:u w:val="single"/>
         </w:rPr>
       </w:pPr>
-      <w:bookmarkStart w:id="3" w:name="_Toc39161236"/>
+      <w:bookmarkStart w:id="3" w:name="_Toc39511291"/>
       <w:r>
         <w:rPr>
           <w:rFonts w:ascii="Times New Roman" w:hAnsi="Times New Roman"/>
@@ -4856,6 +5058,7 @@
       </w:pPr>
       <w:bookmarkStart w:id="4" w:name="_Toc39072501"/>
       <w:bookmarkStart w:id="5" w:name="_Toc39161237"/>
+      <w:bookmarkStart w:id="6" w:name="_Toc39511292"/>
       <w:r>
         <w:rPr>
           <w:rFonts w:asciiTheme="minorHAnsi" w:hAnsiTheme="minorHAnsi" w:cstheme="minorHAnsi"/>
@@ -4891,6 +5094,7 @@
       </w:r>
       <w:bookmarkEnd w:id="4"/>
       <w:bookmarkEnd w:id="5"/>
+      <w:bookmarkEnd w:id="6"/>
     </w:p>
     <w:p>
       <w:pPr>
@@ -4927,7 +5131,7 @@
           <w:sz w:val="32"/>
         </w:rPr>
       </w:pPr>
-      <w:bookmarkStart w:id="6" w:name="_Toc39161238"/>
+      <w:bookmarkStart w:id="7" w:name="_Toc39511293"/>
       <w:r>
         <w:rPr>
           <w:rFonts w:ascii="Times New Roman" w:hAnsi="Times New Roman"/>
@@ -4936,7 +5140,7 @@
         </w:rPr>
         <w:t>Base de datos</w:t>
       </w:r>
-      <w:bookmarkEnd w:id="6"/>
+      <w:bookmarkEnd w:id="7"/>
     </w:p>
     <w:p>
       <w:pPr>
@@ -5696,7 +5900,7 @@
           <w:sz w:val="32"/>
         </w:rPr>
       </w:pPr>
-      <w:bookmarkStart w:id="7" w:name="_Toc39161239"/>
+      <w:bookmarkStart w:id="8" w:name="_Toc39511294"/>
       <w:r>
         <w:rPr>
           <w:rFonts w:ascii="Times New Roman" w:hAnsi="Times New Roman"/>
@@ -5706,7 +5910,7 @@
         <w:lastRenderedPageBreak/>
         <w:t>Modelo</w:t>
       </w:r>
-      <w:bookmarkEnd w:id="7"/>
+      <w:bookmarkEnd w:id="8"/>
     </w:p>
     <w:p>
       <w:pPr>
@@ -6511,7 +6715,7 @@
           <w:sz w:val="32"/>
         </w:rPr>
       </w:pPr>
-      <w:bookmarkStart w:id="8" w:name="_Toc39161240"/>
+      <w:bookmarkStart w:id="9" w:name="_Toc39511295"/>
       <w:r>
         <w:rPr>
           <w:rFonts w:ascii="Times New Roman" w:hAnsi="Times New Roman"/>
@@ -6537,7 +6741,7 @@
         </w:rPr>
         <w:t>oladores</w:t>
       </w:r>
-      <w:bookmarkEnd w:id="8"/>
+      <w:bookmarkEnd w:id="9"/>
     </w:p>
     <w:p>
       <w:pPr>
@@ -6995,7 +7199,7 @@
           <w:u w:val="single"/>
         </w:rPr>
       </w:pPr>
-      <w:bookmarkStart w:id="9" w:name="_Toc39161241"/>
+      <w:bookmarkStart w:id="10" w:name="_Toc39511296"/>
       <w:r>
         <w:rPr>
           <w:rFonts w:ascii="Times New Roman" w:hAnsi="Times New Roman"/>
@@ -7005,7 +7209,7 @@
         <w:lastRenderedPageBreak/>
         <w:t>Patrones</w:t>
       </w:r>
-      <w:bookmarkEnd w:id="9"/>
+      <w:bookmarkEnd w:id="10"/>
     </w:p>
     <w:p>
       <w:pPr>
@@ -7131,7 +7335,7 @@
           <w:sz w:val="32"/>
         </w:rPr>
       </w:pPr>
-      <w:bookmarkStart w:id="10" w:name="_Toc39161242"/>
+      <w:bookmarkStart w:id="11" w:name="_Toc39511297"/>
       <w:r>
         <w:rPr>
           <w:rFonts w:ascii="Times New Roman" w:hAnsi="Times New Roman"/>
@@ -7140,7 +7344,7 @@
         </w:rPr>
         <w:t>MVC</w:t>
       </w:r>
-      <w:bookmarkEnd w:id="10"/>
+      <w:bookmarkEnd w:id="11"/>
     </w:p>
     <w:p/>
     <w:p>
@@ -7188,7 +7392,7 @@
           <w:sz w:val="32"/>
         </w:rPr>
       </w:pPr>
-      <w:bookmarkStart w:id="11" w:name="_Toc39161243"/>
+      <w:bookmarkStart w:id="12" w:name="_Toc39511298"/>
       <w:proofErr w:type="spellStart"/>
       <w:r>
         <w:rPr>
@@ -7198,7 +7402,7 @@
         </w:rPr>
         <w:t>Observer</w:t>
       </w:r>
-      <w:bookmarkEnd w:id="11"/>
+      <w:bookmarkEnd w:id="12"/>
       <w:proofErr w:type="spellEnd"/>
     </w:p>
     <w:p/>
@@ -7291,7 +7495,7 @@
           <w:sz w:val="32"/>
         </w:rPr>
       </w:pPr>
-      <w:bookmarkStart w:id="12" w:name="_Toc39161244"/>
+      <w:bookmarkStart w:id="13" w:name="_Toc39511299"/>
       <w:r>
         <w:rPr>
           <w:rFonts w:ascii="Times New Roman" w:hAnsi="Times New Roman"/>
@@ -7300,7 +7504,7 @@
         </w:rPr>
         <w:t>Transfer</w:t>
       </w:r>
-      <w:bookmarkEnd w:id="12"/>
+      <w:bookmarkEnd w:id="13"/>
     </w:p>
     <w:p>
       <w:pPr>
@@ -7506,7 +7710,7 @@
           <w:sz w:val="32"/>
         </w:rPr>
       </w:pPr>
-      <w:bookmarkStart w:id="13" w:name="_Toc39161245"/>
+      <w:bookmarkStart w:id="14" w:name="_Toc39511300"/>
       <w:r>
         <w:rPr>
           <w:rFonts w:ascii="Times New Roman" w:hAnsi="Times New Roman"/>
@@ -7516,7 +7720,7 @@
         <w:lastRenderedPageBreak/>
         <w:t>DAO</w:t>
       </w:r>
-      <w:bookmarkEnd w:id="13"/>
+      <w:bookmarkEnd w:id="14"/>
     </w:p>
     <w:p/>
     <w:p>
@@ -7909,7 +8113,7 @@
           <w:sz w:val="32"/>
         </w:rPr>
       </w:pPr>
-      <w:bookmarkStart w:id="14" w:name="_Toc39161246"/>
+      <w:bookmarkStart w:id="15" w:name="_Toc39511301"/>
       <w:proofErr w:type="spellStart"/>
       <w:r>
         <w:rPr>
@@ -7919,7 +8123,7 @@
         </w:rPr>
         <w:t>Singleton</w:t>
       </w:r>
-      <w:bookmarkEnd w:id="14"/>
+      <w:bookmarkEnd w:id="15"/>
       <w:proofErr w:type="spellEnd"/>
     </w:p>
     <w:p/>
@@ -8091,7 +8295,7 @@
           <w:sz w:val="32"/>
         </w:rPr>
       </w:pPr>
-      <w:bookmarkStart w:id="15" w:name="_Toc39161247"/>
+      <w:bookmarkStart w:id="16" w:name="_Toc39511302"/>
       <w:proofErr w:type="spellStart"/>
       <w:r>
         <w:rPr>
@@ -8120,7 +8324,7 @@
         </w:rPr>
         <w:t>Service</w:t>
       </w:r>
-      <w:bookmarkEnd w:id="15"/>
+      <w:bookmarkEnd w:id="16"/>
       <w:proofErr w:type="spellEnd"/>
     </w:p>
     <w:p>
@@ -8310,7 +8514,7 @@
           <w:sz w:val="32"/>
         </w:rPr>
       </w:pPr>
-      <w:bookmarkStart w:id="16" w:name="_Toc39161248"/>
+      <w:bookmarkStart w:id="17" w:name="_Toc39511303"/>
       <w:proofErr w:type="spellStart"/>
       <w:r>
         <w:rPr>
@@ -8329,7 +8533,7 @@
         </w:rPr>
         <w:t xml:space="preserve"> Factory</w:t>
       </w:r>
-      <w:bookmarkEnd w:id="16"/>
+      <w:bookmarkEnd w:id="17"/>
     </w:p>
     <w:p>
       <w:pPr>
@@ -8348,7 +8552,8 @@
         <w:ind w:firstLine="284"/>
         <w:jc w:val="both"/>
         <w:rPr>
-          <w:rFonts w:asciiTheme="minorHAnsi" w:hAnsiTheme="minorHAnsi" w:cstheme="minorHAnsi"/>
+          <w:rFonts w:cstheme="minorHAnsi"/>
+          <w:color w:val="000000"/>
           <w:sz w:val="25"/>
           <w:szCs w:val="25"/>
         </w:rPr>
@@ -8560,9 +8765,15 @@
     </w:p>
     <w:p>
       <w:pPr>
-        <w:rPr>
-          <w:sz w:val="32"/>
-          <w:szCs w:val="24"/>
+        <w:pStyle w:val="NormalWeb"/>
+        <w:spacing w:before="0" w:beforeAutospacing="0" w:after="0" w:afterAutospacing="0" w:line="276" w:lineRule="auto"/>
+        <w:ind w:firstLine="284"/>
+        <w:jc w:val="both"/>
+        <w:rPr>
+          <w:rFonts w:cstheme="minorHAnsi"/>
+          <w:color w:val="000000"/>
+          <w:sz w:val="25"/>
+          <w:szCs w:val="25"/>
         </w:rPr>
       </w:pPr>
     </w:p>
@@ -8588,17 +8799,403 @@
           <w:sz w:val="32"/>
         </w:rPr>
       </w:pPr>
-      <w:bookmarkStart w:id="17" w:name="_Toc39161249"/>
-      <w:proofErr w:type="spellStart"/>
+      <w:bookmarkStart w:id="18" w:name="_Toc39511304"/>
       <w:r>
         <w:rPr>
           <w:rFonts w:ascii="Times New Roman" w:hAnsi="Times New Roman"/>
           <w:color w:val="FFFFFF" w:themeColor="background1"/>
           <w:sz w:val="32"/>
         </w:rPr>
+        <w:t xml:space="preserve">Transfer </w:t>
+      </w:r>
+      <w:proofErr w:type="spellStart"/>
+      <w:r>
+        <w:rPr>
+          <w:rFonts w:ascii="Times New Roman" w:hAnsi="Times New Roman"/>
+          <w:color w:val="FFFFFF" w:themeColor="background1"/>
+          <w:sz w:val="32"/>
+        </w:rPr>
+        <w:t>Object</w:t>
+      </w:r>
+      <w:proofErr w:type="spellEnd"/>
+      <w:r>
+        <w:rPr>
+          <w:rFonts w:ascii="Times New Roman" w:hAnsi="Times New Roman"/>
+          <w:color w:val="FFFFFF" w:themeColor="background1"/>
+          <w:sz w:val="32"/>
+        </w:rPr>
+        <w:t xml:space="preserve"> </w:t>
+      </w:r>
+      <w:proofErr w:type="spellStart"/>
+      <w:r>
+        <w:rPr>
+          <w:rFonts w:ascii="Times New Roman" w:hAnsi="Times New Roman"/>
+          <w:color w:val="FFFFFF" w:themeColor="background1"/>
+          <w:sz w:val="32"/>
+        </w:rPr>
+        <w:t>Assembler</w:t>
+      </w:r>
+      <w:proofErr w:type="spellEnd"/>
+      <w:r>
+        <w:rPr>
+          <w:rFonts w:ascii="Times New Roman" w:hAnsi="Times New Roman"/>
+          <w:color w:val="FFFFFF" w:themeColor="background1"/>
+          <w:sz w:val="32"/>
+        </w:rPr>
+        <w:t xml:space="preserve"> (TOA)</w:t>
+      </w:r>
+      <w:bookmarkEnd w:id="18"/>
+    </w:p>
+    <w:p>
+      <w:pPr>
+        <w:pStyle w:val="NormalWeb"/>
+        <w:spacing w:before="0" w:beforeAutospacing="0" w:after="0" w:afterAutospacing="0" w:line="276" w:lineRule="auto"/>
+        <w:ind w:firstLine="284"/>
+        <w:jc w:val="both"/>
+        <w:rPr>
+          <w:rFonts w:asciiTheme="minorHAnsi" w:hAnsiTheme="minorHAnsi" w:cstheme="minorHAnsi"/>
+          <w:color w:val="000000"/>
+          <w:sz w:val="25"/>
+          <w:szCs w:val="25"/>
+        </w:rPr>
+      </w:pPr>
+    </w:p>
+    <w:p>
+      <w:pPr>
+        <w:pStyle w:val="NormalWeb"/>
+        <w:spacing w:before="0" w:beforeAutospacing="0" w:after="0" w:afterAutospacing="0" w:line="276" w:lineRule="auto"/>
+        <w:ind w:firstLine="284"/>
+        <w:jc w:val="both"/>
+        <w:rPr>
+          <w:rFonts w:asciiTheme="minorHAnsi" w:hAnsiTheme="minorHAnsi" w:cstheme="minorHAnsi"/>
+          <w:color w:val="000000"/>
+          <w:sz w:val="25"/>
+          <w:szCs w:val="25"/>
+        </w:rPr>
+      </w:pPr>
+      <w:r>
+        <w:rPr>
+          <w:rFonts w:asciiTheme="minorHAnsi" w:hAnsiTheme="minorHAnsi" w:cstheme="minorHAnsi"/>
+          <w:color w:val="000000"/>
+          <w:sz w:val="25"/>
+          <w:szCs w:val="25"/>
+        </w:rPr>
+        <w:t>Hemos decidido utilizar</w:t>
+      </w:r>
+      <w:r>
+        <w:rPr>
+          <w:rFonts w:asciiTheme="minorHAnsi" w:hAnsiTheme="minorHAnsi" w:cstheme="minorHAnsi"/>
+          <w:color w:val="000000"/>
+          <w:sz w:val="25"/>
+          <w:szCs w:val="25"/>
+        </w:rPr>
+        <w:t xml:space="preserve"> el patrón</w:t>
+      </w:r>
+      <w:r>
+        <w:rPr>
+          <w:rFonts w:asciiTheme="minorHAnsi" w:hAnsiTheme="minorHAnsi" w:cstheme="minorHAnsi"/>
+          <w:color w:val="000000"/>
+          <w:sz w:val="25"/>
+          <w:szCs w:val="25"/>
+        </w:rPr>
+        <w:t xml:space="preserve"> para la pestaña de chats. De esta manera, hemos implementado cada chat como un objeto </w:t>
+      </w:r>
+      <w:r>
+        <w:rPr>
+          <w:rFonts w:asciiTheme="minorHAnsi" w:hAnsiTheme="minorHAnsi" w:cstheme="minorHAnsi"/>
+          <w:i/>
+          <w:iCs/>
+          <w:color w:val="000000"/>
+          <w:sz w:val="25"/>
+          <w:szCs w:val="25"/>
+        </w:rPr>
+        <w:t>transfer</w:t>
+      </w:r>
+      <w:r>
+        <w:rPr>
+          <w:rFonts w:asciiTheme="minorHAnsi" w:hAnsiTheme="minorHAnsi" w:cstheme="minorHAnsi"/>
+          <w:color w:val="000000"/>
+          <w:sz w:val="25"/>
+          <w:szCs w:val="25"/>
+        </w:rPr>
+        <w:t xml:space="preserve"> sin ninguna referencia a una clase del modelo. Cada chat contiene los nombres de los dos usuarios y una lista de mensajes (en realidad no contiene los mensajes en sí, sino objetos </w:t>
+      </w:r>
+      <w:r>
+        <w:rPr>
+          <w:rFonts w:asciiTheme="minorHAnsi" w:hAnsiTheme="minorHAnsi" w:cstheme="minorHAnsi"/>
+          <w:i/>
+          <w:iCs/>
+          <w:color w:val="000000"/>
+          <w:sz w:val="25"/>
+          <w:szCs w:val="25"/>
+        </w:rPr>
+        <w:t>transfer</w:t>
+      </w:r>
+      <w:r>
+        <w:rPr>
+          <w:rFonts w:asciiTheme="minorHAnsi" w:hAnsiTheme="minorHAnsi" w:cstheme="minorHAnsi"/>
+          <w:color w:val="000000"/>
+          <w:sz w:val="25"/>
+          <w:szCs w:val="25"/>
+        </w:rPr>
+        <w:t xml:space="preserve">). Para un correcto uso de este patrón, hemos creado la clase </w:t>
+      </w:r>
+      <w:proofErr w:type="spellStart"/>
+      <w:r>
+        <w:rPr>
+          <w:rFonts w:asciiTheme="minorHAnsi" w:hAnsiTheme="minorHAnsi" w:cstheme="minorHAnsi"/>
+          <w:i/>
+          <w:iCs/>
+          <w:color w:val="000000"/>
+          <w:sz w:val="25"/>
+          <w:szCs w:val="25"/>
+        </w:rPr>
+        <w:t>ChatAssembler</w:t>
+      </w:r>
+      <w:proofErr w:type="spellEnd"/>
+      <w:r>
+        <w:rPr>
+          <w:rFonts w:asciiTheme="minorHAnsi" w:hAnsiTheme="minorHAnsi" w:cstheme="minorHAnsi"/>
+          <w:color w:val="000000"/>
+          <w:sz w:val="25"/>
+          <w:szCs w:val="25"/>
+        </w:rPr>
+        <w:t xml:space="preserve"> que genera un </w:t>
+      </w:r>
+      <w:proofErr w:type="spellStart"/>
+      <w:r>
+        <w:rPr>
+          <w:rFonts w:asciiTheme="minorHAnsi" w:hAnsiTheme="minorHAnsi" w:cstheme="minorHAnsi"/>
+          <w:i/>
+          <w:iCs/>
+          <w:color w:val="000000"/>
+          <w:sz w:val="25"/>
+          <w:szCs w:val="25"/>
+        </w:rPr>
+        <w:t>TransferChat</w:t>
+      </w:r>
+      <w:proofErr w:type="spellEnd"/>
+      <w:r>
+        <w:rPr>
+          <w:rFonts w:asciiTheme="minorHAnsi" w:hAnsiTheme="minorHAnsi" w:cstheme="minorHAnsi"/>
+          <w:color w:val="000000"/>
+          <w:sz w:val="25"/>
+          <w:szCs w:val="25"/>
+        </w:rPr>
+        <w:t xml:space="preserve"> a partir de los nombres de los usuarios involucrados.</w:t>
+      </w:r>
+      <w:r>
+        <w:rPr>
+          <w:rFonts w:asciiTheme="minorHAnsi" w:hAnsiTheme="minorHAnsi" w:cstheme="minorHAnsi"/>
+          <w:color w:val="000000"/>
+          <w:sz w:val="25"/>
+          <w:szCs w:val="25"/>
+        </w:rPr>
+        <w:t xml:space="preserve"> Debido a que los chats no se guardan como tal, tenemos un </w:t>
+      </w:r>
+      <w:proofErr w:type="spellStart"/>
+      <w:proofErr w:type="gramStart"/>
+      <w:r>
+        <w:rPr>
+          <w:rFonts w:asciiTheme="minorHAnsi" w:hAnsiTheme="minorHAnsi" w:cstheme="minorHAnsi"/>
+          <w:i/>
+          <w:iCs/>
+          <w:color w:val="000000"/>
+          <w:sz w:val="25"/>
+          <w:szCs w:val="25"/>
+        </w:rPr>
+        <w:t>ChatController</w:t>
+      </w:r>
+      <w:proofErr w:type="spellEnd"/>
+      <w:proofErr w:type="gramEnd"/>
+      <w:r>
+        <w:rPr>
+          <w:rFonts w:asciiTheme="minorHAnsi" w:hAnsiTheme="minorHAnsi" w:cstheme="minorHAnsi"/>
+          <w:color w:val="000000"/>
+          <w:sz w:val="25"/>
+          <w:szCs w:val="25"/>
+        </w:rPr>
+        <w:t xml:space="preserve"> pero no un </w:t>
+      </w:r>
+      <w:proofErr w:type="spellStart"/>
+      <w:r>
+        <w:rPr>
+          <w:rFonts w:asciiTheme="minorHAnsi" w:hAnsiTheme="minorHAnsi" w:cstheme="minorHAnsi"/>
+          <w:color w:val="000000"/>
+          <w:sz w:val="25"/>
+          <w:szCs w:val="25"/>
+        </w:rPr>
+        <w:t>ChatManager</w:t>
+      </w:r>
+      <w:proofErr w:type="spellEnd"/>
+      <w:r>
+        <w:rPr>
+          <w:rFonts w:asciiTheme="minorHAnsi" w:hAnsiTheme="minorHAnsi" w:cstheme="minorHAnsi"/>
+          <w:color w:val="000000"/>
+          <w:sz w:val="25"/>
+          <w:szCs w:val="25"/>
+        </w:rPr>
+        <w:t xml:space="preserve">, sino </w:t>
+      </w:r>
+      <w:r>
+        <w:rPr>
+          <w:rFonts w:asciiTheme="minorHAnsi" w:hAnsiTheme="minorHAnsi" w:cstheme="minorHAnsi"/>
+          <w:color w:val="000000"/>
+          <w:sz w:val="25"/>
+          <w:szCs w:val="25"/>
+        </w:rPr>
+        <w:t>un</w:t>
+      </w:r>
+      <w:r>
+        <w:rPr>
+          <w:rFonts w:asciiTheme="minorHAnsi" w:hAnsiTheme="minorHAnsi" w:cstheme="minorHAnsi"/>
+          <w:color w:val="000000"/>
+          <w:sz w:val="25"/>
+          <w:szCs w:val="25"/>
+        </w:rPr>
+        <w:t xml:space="preserve"> </w:t>
+      </w:r>
+      <w:proofErr w:type="spellStart"/>
+      <w:r>
+        <w:rPr>
+          <w:rFonts w:asciiTheme="minorHAnsi" w:hAnsiTheme="minorHAnsi" w:cstheme="minorHAnsi"/>
+          <w:i/>
+          <w:iCs/>
+          <w:color w:val="000000"/>
+          <w:sz w:val="25"/>
+          <w:szCs w:val="25"/>
+        </w:rPr>
+        <w:t>MessageManager</w:t>
+      </w:r>
+      <w:proofErr w:type="spellEnd"/>
+      <w:r>
+        <w:rPr>
+          <w:rFonts w:asciiTheme="minorHAnsi" w:hAnsiTheme="minorHAnsi" w:cstheme="minorHAnsi"/>
+          <w:color w:val="000000"/>
+          <w:sz w:val="25"/>
+          <w:szCs w:val="25"/>
+        </w:rPr>
+        <w:t>.</w:t>
+      </w:r>
+    </w:p>
+    <w:p>
+      <w:pPr>
+        <w:pStyle w:val="NormalWeb"/>
+        <w:spacing w:before="0" w:beforeAutospacing="0" w:after="0" w:afterAutospacing="0" w:line="276" w:lineRule="auto"/>
+        <w:ind w:firstLine="284"/>
+        <w:jc w:val="both"/>
+        <w:rPr>
+          <w:rFonts w:asciiTheme="minorHAnsi" w:hAnsiTheme="minorHAnsi" w:cstheme="minorHAnsi"/>
+          <w:color w:val="000000"/>
+          <w:sz w:val="25"/>
+          <w:szCs w:val="25"/>
+        </w:rPr>
+      </w:pPr>
+    </w:p>
+    <w:p>
+      <w:pPr>
+        <w:pStyle w:val="NormalWeb"/>
+        <w:spacing w:before="0" w:beforeAutospacing="0" w:after="0" w:afterAutospacing="0" w:line="276" w:lineRule="auto"/>
+        <w:ind w:firstLine="284"/>
+        <w:jc w:val="both"/>
+        <w:rPr>
+          <w:rFonts w:asciiTheme="minorHAnsi" w:hAnsiTheme="minorHAnsi" w:cstheme="minorHAnsi"/>
+          <w:sz w:val="25"/>
+          <w:szCs w:val="25"/>
+        </w:rPr>
+      </w:pPr>
+      <w:r>
+        <w:rPr>
+          <w:rFonts w:asciiTheme="minorHAnsi" w:hAnsiTheme="minorHAnsi" w:cstheme="minorHAnsi"/>
+          <w:color w:val="000000"/>
+          <w:sz w:val="25"/>
+          <w:szCs w:val="25"/>
+        </w:rPr>
+        <w:t xml:space="preserve">La clase </w:t>
+      </w:r>
+      <w:proofErr w:type="spellStart"/>
+      <w:r>
+        <w:rPr>
+          <w:rFonts w:asciiTheme="minorHAnsi" w:hAnsiTheme="minorHAnsi" w:cstheme="minorHAnsi"/>
+          <w:i/>
+          <w:iCs/>
+          <w:color w:val="000000"/>
+          <w:sz w:val="25"/>
+          <w:szCs w:val="25"/>
+        </w:rPr>
+        <w:t>TransferChat</w:t>
+      </w:r>
+      <w:proofErr w:type="spellEnd"/>
+      <w:r>
+        <w:rPr>
+          <w:rFonts w:asciiTheme="minorHAnsi" w:hAnsiTheme="minorHAnsi" w:cstheme="minorHAnsi"/>
+          <w:color w:val="000000"/>
+          <w:sz w:val="25"/>
+          <w:szCs w:val="25"/>
+        </w:rPr>
+        <w:t xml:space="preserve"> se usa en dos sitios de la aplicación. El primero y más obvio es en la pestaña Chats, por razones evidentes. Sin embargo, también se usa al empezar un nuevo chat entre usuarios (lo que se hace </w:t>
+      </w:r>
+      <w:r>
+        <w:rPr>
+          <w:rFonts w:asciiTheme="minorHAnsi" w:hAnsiTheme="minorHAnsi" w:cstheme="minorHAnsi"/>
+          <w:color w:val="000000"/>
+          <w:sz w:val="25"/>
+          <w:szCs w:val="25"/>
+        </w:rPr>
+        <w:t>en una pestaña ajena a la de los Chats</w:t>
+      </w:r>
+      <w:r>
+        <w:rPr>
+          <w:rFonts w:asciiTheme="minorHAnsi" w:hAnsiTheme="minorHAnsi" w:cstheme="minorHAnsi"/>
+          <w:color w:val="000000"/>
+          <w:sz w:val="25"/>
+          <w:szCs w:val="25"/>
+        </w:rPr>
+        <w:t>).</w:t>
+      </w:r>
+    </w:p>
+    <w:p>
+      <w:pPr>
+        <w:rPr>
+          <w:sz w:val="32"/>
+          <w:szCs w:val="24"/>
+        </w:rPr>
+      </w:pPr>
+    </w:p>
+    <w:p>
+      <w:pPr>
+        <w:pStyle w:val="Ttulo2"/>
+        <w:numPr>
+          <w:ilvl w:val="1"/>
+          <w:numId w:val="2"/>
+        </w:numPr>
+        <w:pBdr>
+          <w:top w:val="single" w:sz="4" w:space="1" w:color="auto"/>
+          <w:left w:val="single" w:sz="4" w:space="4" w:color="auto"/>
+          <w:bottom w:val="single" w:sz="4" w:space="1" w:color="auto"/>
+          <w:right w:val="single" w:sz="4" w:space="4" w:color="auto"/>
+        </w:pBdr>
+        <w:shd w:val="clear" w:color="auto" w:fill="7A042E" w:themeFill="accent6" w:themeFillShade="BF"/>
+        <w:spacing w:after="120"/>
+        <w:jc w:val="both"/>
+        <w:rPr>
+          <w:rFonts w:ascii="Times New Roman" w:hAnsi="Times New Roman"/>
+          <w:color w:val="FFFFFF" w:themeColor="background1"/>
+          <w:sz w:val="32"/>
+        </w:rPr>
+      </w:pPr>
+      <w:bookmarkStart w:id="19" w:name="_Toc39511305"/>
+      <w:proofErr w:type="spellStart"/>
+      <w:r>
+        <w:rPr>
+          <w:rFonts w:ascii="Times New Roman" w:hAnsi="Times New Roman"/>
+          <w:color w:val="FFFFFF" w:themeColor="background1"/>
+          <w:sz w:val="32"/>
+        </w:rPr>
+        <w:lastRenderedPageBreak/>
         <w:t>Adapter</w:t>
       </w:r>
-      <w:bookmarkEnd w:id="17"/>
+      <w:bookmarkEnd w:id="19"/>
       <w:proofErr w:type="spellEnd"/>
     </w:p>
     <w:p>
@@ -10495,6 +11092,132 @@
     </w:lvl>
   </w:abstractNum>
   <w:abstractNum w:abstractNumId="12" w15:restartNumberingAfterBreak="0">
+    <w:nsid w:val="1BD20B88"/>
+    <w:multiLevelType w:val="multilevel"/>
+    <w:tmpl w:val="BA3AE6C4"/>
+    <w:lvl w:ilvl="0">
+      <w:start w:val="3"/>
+      <w:numFmt w:val="decimal"/>
+      <w:lvlText w:val="%1."/>
+      <w:lvlJc w:val="left"/>
+      <w:pPr>
+        <w:ind w:left="720" w:hanging="720"/>
+      </w:pPr>
+      <w:rPr>
+        <w:rFonts w:ascii="Times New Roman" w:hAnsi="Times New Roman" w:cs="Times New Roman" w:hint="default"/>
+        <w:sz w:val="52"/>
+      </w:rPr>
+    </w:lvl>
+    <w:lvl w:ilvl="1">
+      <w:start w:val="1"/>
+      <w:numFmt w:val="decimal"/>
+      <w:isLgl/>
+      <w:lvlText w:val="%1.%2"/>
+      <w:lvlJc w:val="left"/>
+      <w:pPr>
+        <w:ind w:left="1145" w:hanging="720"/>
+      </w:pPr>
+      <w:rPr>
+        <w:rFonts w:hint="default"/>
+        <w:b/>
+        <w:sz w:val="32"/>
+      </w:rPr>
+    </w:lvl>
+    <w:lvl w:ilvl="2">
+      <w:start w:val="1"/>
+      <w:numFmt w:val="decimal"/>
+      <w:isLgl/>
+      <w:lvlText w:val="%1.%2.%3"/>
+      <w:lvlJc w:val="left"/>
+      <w:pPr>
+        <w:ind w:left="1854" w:hanging="720"/>
+      </w:pPr>
+      <w:rPr>
+        <w:rFonts w:hint="default"/>
+        <w:b/>
+        <w:sz w:val="32"/>
+      </w:rPr>
+    </w:lvl>
+    <w:lvl w:ilvl="3">
+      <w:start w:val="1"/>
+      <w:numFmt w:val="decimal"/>
+      <w:isLgl/>
+      <w:lvlText w:val="%1.%2.%3.%4"/>
+      <w:lvlJc w:val="left"/>
+      <w:pPr>
+        <w:ind w:left="2355" w:hanging="1080"/>
+      </w:pPr>
+      <w:rPr>
+        <w:rFonts w:hint="default"/>
+      </w:rPr>
+    </w:lvl>
+    <w:lvl w:ilvl="4">
+      <w:start w:val="1"/>
+      <w:numFmt w:val="decimal"/>
+      <w:isLgl/>
+      <w:lvlText w:val="%1.%2.%3.%4.%5"/>
+      <w:lvlJc w:val="left"/>
+      <w:pPr>
+        <w:ind w:left="3140" w:hanging="1440"/>
+      </w:pPr>
+      <w:rPr>
+        <w:rFonts w:hint="default"/>
+      </w:rPr>
+    </w:lvl>
+    <w:lvl w:ilvl="5">
+      <w:start w:val="1"/>
+      <w:numFmt w:val="decimal"/>
+      <w:isLgl/>
+      <w:lvlText w:val="%1.%2.%3.%4.%5.%6"/>
+      <w:lvlJc w:val="left"/>
+      <w:pPr>
+        <w:ind w:left="3565" w:hanging="1440"/>
+      </w:pPr>
+      <w:rPr>
+        <w:rFonts w:hint="default"/>
+      </w:rPr>
+    </w:lvl>
+    <w:lvl w:ilvl="6">
+      <w:start w:val="1"/>
+      <w:numFmt w:val="decimal"/>
+      <w:isLgl/>
+      <w:lvlText w:val="%1.%2.%3.%4.%5.%6.%7"/>
+      <w:lvlJc w:val="left"/>
+      <w:pPr>
+        <w:ind w:left="4350" w:hanging="1800"/>
+      </w:pPr>
+      <w:rPr>
+        <w:rFonts w:hint="default"/>
+      </w:rPr>
+    </w:lvl>
+    <w:lvl w:ilvl="7">
+      <w:start w:val="1"/>
+      <w:numFmt w:val="decimal"/>
+      <w:isLgl/>
+      <w:lvlText w:val="%1.%2.%3.%4.%5.%6.%7.%8"/>
+      <w:lvlJc w:val="left"/>
+      <w:pPr>
+        <w:ind w:left="5135" w:hanging="2160"/>
+      </w:pPr>
+      <w:rPr>
+        <w:rFonts w:hint="default"/>
+      </w:rPr>
+    </w:lvl>
+    <w:lvl w:ilvl="8">
+      <w:start w:val="1"/>
+      <w:numFmt w:val="decimal"/>
+      <w:isLgl/>
+      <w:lvlText w:val="%1.%2.%3.%4.%5.%6.%7.%8.%9"/>
+      <w:lvlJc w:val="left"/>
+      <w:pPr>
+        <w:ind w:left="5560" w:hanging="2160"/>
+      </w:pPr>
+      <w:rPr>
+        <w:rFonts w:hint="default"/>
+      </w:rPr>
+    </w:lvl>
+  </w:abstractNum>
+  <w:abstractNum w:abstractNumId="13" w15:restartNumberingAfterBreak="0">
     <w:nsid w:val="1EA84A4E"/>
     <w:multiLevelType w:val="multilevel"/>
     <w:tmpl w:val="6A8A8D84"/>
@@ -10615,7 +11338,7 @@
       </w:rPr>
     </w:lvl>
   </w:abstractNum>
-  <w:abstractNum w:abstractNumId="13" w15:restartNumberingAfterBreak="0">
+  <w:abstractNum w:abstractNumId="14" w15:restartNumberingAfterBreak="0">
     <w:nsid w:val="1F0659FF"/>
     <w:multiLevelType w:val="hybridMultilevel"/>
     <w:tmpl w:val="6D3290E6"/>
@@ -10701,7 +11424,7 @@
       </w:pPr>
     </w:lvl>
   </w:abstractNum>
-  <w:abstractNum w:abstractNumId="14" w15:restartNumberingAfterBreak="0">
+  <w:abstractNum w:abstractNumId="15" w15:restartNumberingAfterBreak="0">
     <w:nsid w:val="1F0F2E54"/>
     <w:multiLevelType w:val="hybridMultilevel"/>
     <w:tmpl w:val="7A34C39E"/>
@@ -10787,7 +11510,7 @@
       </w:pPr>
     </w:lvl>
   </w:abstractNum>
-  <w:abstractNum w:abstractNumId="15" w15:restartNumberingAfterBreak="0">
+  <w:abstractNum w:abstractNumId="16" w15:restartNumberingAfterBreak="0">
     <w:nsid w:val="20D5458F"/>
     <w:multiLevelType w:val="hybridMultilevel"/>
     <w:tmpl w:val="7A34C39E"/>
@@ -10873,7 +11596,7 @@
       </w:pPr>
     </w:lvl>
   </w:abstractNum>
-  <w:abstractNum w:abstractNumId="16" w15:restartNumberingAfterBreak="0">
+  <w:abstractNum w:abstractNumId="17" w15:restartNumberingAfterBreak="0">
     <w:nsid w:val="25876DB6"/>
     <w:multiLevelType w:val="hybridMultilevel"/>
     <w:tmpl w:val="81E4769A"/>
@@ -10959,7 +11682,7 @@
       </w:pPr>
     </w:lvl>
   </w:abstractNum>
-  <w:abstractNum w:abstractNumId="17" w15:restartNumberingAfterBreak="0">
+  <w:abstractNum w:abstractNumId="18" w15:restartNumberingAfterBreak="0">
     <w:nsid w:val="290B538C"/>
     <w:multiLevelType w:val="hybridMultilevel"/>
     <w:tmpl w:val="7A34C39E"/>
@@ -11045,7 +11768,7 @@
       </w:pPr>
     </w:lvl>
   </w:abstractNum>
-  <w:abstractNum w:abstractNumId="18" w15:restartNumberingAfterBreak="0">
+  <w:abstractNum w:abstractNumId="19" w15:restartNumberingAfterBreak="0">
     <w:nsid w:val="2D1D76BE"/>
     <w:multiLevelType w:val="multilevel"/>
     <w:tmpl w:val="7170319C"/>
@@ -11158,7 +11881,7 @@
       </w:rPr>
     </w:lvl>
   </w:abstractNum>
-  <w:abstractNum w:abstractNumId="19" w15:restartNumberingAfterBreak="0">
+  <w:abstractNum w:abstractNumId="20" w15:restartNumberingAfterBreak="0">
     <w:nsid w:val="2FD113A4"/>
     <w:multiLevelType w:val="hybridMultilevel"/>
     <w:tmpl w:val="A92A5290"/>
@@ -11247,7 +11970,7 @@
       </w:pPr>
     </w:lvl>
   </w:abstractNum>
-  <w:abstractNum w:abstractNumId="20" w15:restartNumberingAfterBreak="0">
+  <w:abstractNum w:abstractNumId="21" w15:restartNumberingAfterBreak="0">
     <w:nsid w:val="352101F3"/>
     <w:multiLevelType w:val="multilevel"/>
     <w:tmpl w:val="E8708E38"/>
@@ -11360,7 +12083,7 @@
       </w:rPr>
     </w:lvl>
   </w:abstractNum>
-  <w:abstractNum w:abstractNumId="21" w15:restartNumberingAfterBreak="0">
+  <w:abstractNum w:abstractNumId="22" w15:restartNumberingAfterBreak="0">
     <w:nsid w:val="375E5868"/>
     <w:multiLevelType w:val="hybridMultilevel"/>
     <w:tmpl w:val="7A34C39E"/>
@@ -11446,7 +12169,7 @@
       </w:pPr>
     </w:lvl>
   </w:abstractNum>
-  <w:abstractNum w:abstractNumId="22" w15:restartNumberingAfterBreak="0">
+  <w:abstractNum w:abstractNumId="23" w15:restartNumberingAfterBreak="0">
     <w:nsid w:val="38414673"/>
     <w:multiLevelType w:val="hybridMultilevel"/>
     <w:tmpl w:val="7A34C39E"/>
@@ -11532,7 +12255,7 @@
       </w:pPr>
     </w:lvl>
   </w:abstractNum>
-  <w:abstractNum w:abstractNumId="23" w15:restartNumberingAfterBreak="0">
+  <w:abstractNum w:abstractNumId="24" w15:restartNumberingAfterBreak="0">
     <w:nsid w:val="39095A6E"/>
     <w:multiLevelType w:val="hybridMultilevel"/>
     <w:tmpl w:val="7A34C39E"/>
@@ -11618,7 +12341,7 @@
       </w:pPr>
     </w:lvl>
   </w:abstractNum>
-  <w:abstractNum w:abstractNumId="24" w15:restartNumberingAfterBreak="0">
+  <w:abstractNum w:abstractNumId="25" w15:restartNumberingAfterBreak="0">
     <w:nsid w:val="39E66D9C"/>
     <w:multiLevelType w:val="hybridMultilevel"/>
     <w:tmpl w:val="8B585478"/>
@@ -11704,7 +12427,7 @@
       </w:pPr>
     </w:lvl>
   </w:abstractNum>
-  <w:abstractNum w:abstractNumId="25" w15:restartNumberingAfterBreak="0">
+  <w:abstractNum w:abstractNumId="26" w15:restartNumberingAfterBreak="0">
     <w:nsid w:val="3A187623"/>
     <w:multiLevelType w:val="hybridMultilevel"/>
     <w:tmpl w:val="F4E6A52A"/>
@@ -11817,7 +12540,7 @@
       </w:rPr>
     </w:lvl>
   </w:abstractNum>
-  <w:abstractNum w:abstractNumId="26" w15:restartNumberingAfterBreak="0">
+  <w:abstractNum w:abstractNumId="27" w15:restartNumberingAfterBreak="0">
     <w:nsid w:val="3F817F61"/>
     <w:multiLevelType w:val="multilevel"/>
     <w:tmpl w:val="F4A2A8E6"/>
@@ -11949,7 +12672,7 @@
       </w:rPr>
     </w:lvl>
   </w:abstractNum>
-  <w:abstractNum w:abstractNumId="27" w15:restartNumberingAfterBreak="0">
+  <w:abstractNum w:abstractNumId="28" w15:restartNumberingAfterBreak="0">
     <w:nsid w:val="3F917175"/>
     <w:multiLevelType w:val="hybridMultilevel"/>
     <w:tmpl w:val="B82A9E5C"/>
@@ -12062,7 +12785,7 @@
       </w:rPr>
     </w:lvl>
   </w:abstractNum>
-  <w:abstractNum w:abstractNumId="28" w15:restartNumberingAfterBreak="0">
+  <w:abstractNum w:abstractNumId="29" w15:restartNumberingAfterBreak="0">
     <w:nsid w:val="46AF58DC"/>
     <w:multiLevelType w:val="hybridMultilevel"/>
     <w:tmpl w:val="7A34C39E"/>
@@ -12148,7 +12871,7 @@
       </w:pPr>
     </w:lvl>
   </w:abstractNum>
-  <w:abstractNum w:abstractNumId="29" w15:restartNumberingAfterBreak="0">
+  <w:abstractNum w:abstractNumId="30" w15:restartNumberingAfterBreak="0">
     <w:nsid w:val="543D00C6"/>
     <w:multiLevelType w:val="multilevel"/>
     <w:tmpl w:val="BA3AE6C4"/>
@@ -12274,7 +12997,7 @@
       </w:rPr>
     </w:lvl>
   </w:abstractNum>
-  <w:abstractNum w:abstractNumId="30" w15:restartNumberingAfterBreak="0">
+  <w:abstractNum w:abstractNumId="31" w15:restartNumberingAfterBreak="0">
     <w:nsid w:val="5DCE7776"/>
     <w:multiLevelType w:val="multilevel"/>
     <w:tmpl w:val="BA3AE6C4"/>
@@ -12400,7 +13123,7 @@
       </w:rPr>
     </w:lvl>
   </w:abstractNum>
-  <w:abstractNum w:abstractNumId="31" w15:restartNumberingAfterBreak="0">
+  <w:abstractNum w:abstractNumId="32" w15:restartNumberingAfterBreak="0">
     <w:nsid w:val="641B320F"/>
     <w:multiLevelType w:val="hybridMultilevel"/>
     <w:tmpl w:val="7A34C39E"/>
@@ -12486,7 +13209,7 @@
       </w:pPr>
     </w:lvl>
   </w:abstractNum>
-  <w:abstractNum w:abstractNumId="32" w15:restartNumberingAfterBreak="0">
+  <w:abstractNum w:abstractNumId="33" w15:restartNumberingAfterBreak="0">
     <w:nsid w:val="69290507"/>
     <w:multiLevelType w:val="hybridMultilevel"/>
     <w:tmpl w:val="6D3290E6"/>
@@ -12572,7 +13295,7 @@
       </w:pPr>
     </w:lvl>
   </w:abstractNum>
-  <w:abstractNum w:abstractNumId="33" w15:restartNumberingAfterBreak="0">
+  <w:abstractNum w:abstractNumId="34" w15:restartNumberingAfterBreak="0">
     <w:nsid w:val="6B9C0CAD"/>
     <w:multiLevelType w:val="hybridMultilevel"/>
     <w:tmpl w:val="7A34C39E"/>
@@ -12658,7 +13381,7 @@
       </w:pPr>
     </w:lvl>
   </w:abstractNum>
-  <w:abstractNum w:abstractNumId="34" w15:restartNumberingAfterBreak="0">
+  <w:abstractNum w:abstractNumId="35" w15:restartNumberingAfterBreak="0">
     <w:nsid w:val="777050D4"/>
     <w:multiLevelType w:val="multilevel"/>
     <w:tmpl w:val="25EE813A"/>
@@ -12771,7 +13494,7 @@
       </w:rPr>
     </w:lvl>
   </w:abstractNum>
-  <w:abstractNum w:abstractNumId="35" w15:restartNumberingAfterBreak="0">
+  <w:abstractNum w:abstractNumId="36" w15:restartNumberingAfterBreak="0">
     <w:nsid w:val="77D337BF"/>
     <w:multiLevelType w:val="multilevel"/>
     <w:tmpl w:val="ABBE2610"/>
@@ -12884,7 +13607,7 @@
       </w:rPr>
     </w:lvl>
   </w:abstractNum>
-  <w:abstractNum w:abstractNumId="36" w15:restartNumberingAfterBreak="0">
+  <w:abstractNum w:abstractNumId="37" w15:restartNumberingAfterBreak="0">
     <w:nsid w:val="790344F1"/>
     <w:multiLevelType w:val="multilevel"/>
     <w:tmpl w:val="25EE813A"/>
@@ -12997,7 +13720,7 @@
       </w:rPr>
     </w:lvl>
   </w:abstractNum>
-  <w:abstractNum w:abstractNumId="37" w15:restartNumberingAfterBreak="0">
+  <w:abstractNum w:abstractNumId="38" w15:restartNumberingAfterBreak="0">
     <w:nsid w:val="7F6776F9"/>
     <w:multiLevelType w:val="hybridMultilevel"/>
     <w:tmpl w:val="B06EE926"/>
@@ -13088,25 +13811,25 @@
     </w:lvl>
   </w:abstractNum>
   <w:num w:numId="1">
-    <w:abstractNumId w:val="12"/>
+    <w:abstractNumId w:val="13"/>
   </w:num>
   <w:num w:numId="2">
-    <w:abstractNumId w:val="29"/>
+    <w:abstractNumId w:val="30"/>
   </w:num>
   <w:num w:numId="3">
+    <w:abstractNumId w:val="28"/>
+  </w:num>
+  <w:num w:numId="4">
     <w:abstractNumId w:val="27"/>
   </w:num>
-  <w:num w:numId="4">
+  <w:num w:numId="5">
+    <w:abstractNumId w:val="36"/>
+  </w:num>
+  <w:num w:numId="6">
     <w:abstractNumId w:val="26"/>
   </w:num>
-  <w:num w:numId="5">
-    <w:abstractNumId w:val="35"/>
-  </w:num>
-  <w:num w:numId="6">
-    <w:abstractNumId w:val="25"/>
-  </w:num>
   <w:num w:numId="7">
-    <w:abstractNumId w:val="28"/>
+    <w:abstractNumId w:val="29"/>
     <w:lvlOverride w:ilvl="0">
       <w:startOverride w:val="1"/>
     </w:lvlOverride>
@@ -13136,19 +13859,19 @@
     </w:lvlOverride>
   </w:num>
   <w:num w:numId="8">
-    <w:abstractNumId w:val="23"/>
+    <w:abstractNumId w:val="24"/>
   </w:num>
   <w:num w:numId="9">
     <w:abstractNumId w:val="2"/>
   </w:num>
   <w:num w:numId="10">
-    <w:abstractNumId w:val="14"/>
+    <w:abstractNumId w:val="15"/>
   </w:num>
   <w:num w:numId="11">
-    <w:abstractNumId w:val="15"/>
+    <w:abstractNumId w:val="16"/>
   </w:num>
   <w:num w:numId="12">
-    <w:abstractNumId w:val="33"/>
+    <w:abstractNumId w:val="34"/>
   </w:num>
   <w:num w:numId="13">
     <w:abstractNumId w:val="10"/>
@@ -13157,28 +13880,28 @@
     <w:abstractNumId w:val="1"/>
   </w:num>
   <w:num w:numId="15">
-    <w:abstractNumId w:val="17"/>
+    <w:abstractNumId w:val="18"/>
   </w:num>
   <w:num w:numId="16">
-    <w:abstractNumId w:val="22"/>
+    <w:abstractNumId w:val="23"/>
   </w:num>
   <w:num w:numId="17">
-    <w:abstractNumId w:val="31"/>
+    <w:abstractNumId w:val="32"/>
   </w:num>
   <w:num w:numId="18">
-    <w:abstractNumId w:val="21"/>
+    <w:abstractNumId w:val="22"/>
   </w:num>
   <w:num w:numId="19">
     <w:abstractNumId w:val="7"/>
   </w:num>
   <w:num w:numId="20">
-    <w:abstractNumId w:val="13"/>
+    <w:abstractNumId w:val="14"/>
   </w:num>
   <w:num w:numId="21">
-    <w:abstractNumId w:val="20"/>
+    <w:abstractNumId w:val="21"/>
   </w:num>
   <w:num w:numId="22">
-    <w:abstractNumId w:val="32"/>
+    <w:abstractNumId w:val="33"/>
   </w:num>
   <w:num w:numId="23">
     <w:abstractNumId w:val="8"/>
@@ -13187,37 +13910,37 @@
     <w:abstractNumId w:val="5"/>
   </w:num>
   <w:num w:numId="25">
+    <w:abstractNumId w:val="20"/>
+  </w:num>
+  <w:num w:numId="26">
     <w:abstractNumId w:val="19"/>
   </w:num>
-  <w:num w:numId="26">
-    <w:abstractNumId w:val="18"/>
-  </w:num>
   <w:num w:numId="27">
-    <w:abstractNumId w:val="36"/>
+    <w:abstractNumId w:val="37"/>
   </w:num>
   <w:num w:numId="28">
     <w:abstractNumId w:val="3"/>
   </w:num>
   <w:num w:numId="29">
-    <w:abstractNumId w:val="34"/>
+    <w:abstractNumId w:val="35"/>
   </w:num>
   <w:num w:numId="30">
-    <w:abstractNumId w:val="37"/>
+    <w:abstractNumId w:val="38"/>
   </w:num>
   <w:num w:numId="31">
     <w:abstractNumId w:val="6"/>
   </w:num>
   <w:num w:numId="32">
-    <w:abstractNumId w:val="24"/>
+    <w:abstractNumId w:val="25"/>
   </w:num>
   <w:num w:numId="33">
-    <w:abstractNumId w:val="16"/>
+    <w:abstractNumId w:val="17"/>
   </w:num>
   <w:num w:numId="34">
     <w:abstractNumId w:val="4"/>
   </w:num>
   <w:num w:numId="35">
-    <w:abstractNumId w:val="30"/>
+    <w:abstractNumId w:val="31"/>
   </w:num>
   <w:num w:numId="36">
     <w:abstractNumId w:val="11"/>
@@ -13227,6 +13950,9 @@
   </w:num>
   <w:num w:numId="38">
     <w:abstractNumId w:val="0"/>
+  </w:num>
+  <w:num w:numId="39">
+    <w:abstractNumId w:val="12"/>
   </w:num>
   <w:numIdMacAtCleanup w:val="30"/>
 </w:numbering>
@@ -17888,7 +18614,7 @@
 </file>
 
 <file path=customXml/itemProps1.xml><?xml version="1.0" encoding="utf-8"?>
-<ds:datastoreItem xmlns:ds="http://schemas.openxmlformats.org/officeDocument/2006/customXml" ds:itemID="{F68A081A-31FF-41BD-8359-E881ED34C121}">
+<ds:datastoreItem xmlns:ds="http://schemas.openxmlformats.org/officeDocument/2006/customXml" ds:itemID="{46B8B7F0-9380-45F7-A095-2BED01385721}">
   <ds:schemaRefs>
     <ds:schemaRef ds:uri="http://schemas.openxmlformats.org/officeDocument/2006/bibliography"/>
   </ds:schemaRefs>

</xml_diff>